<commit_message>
Updating CSharp and VB Syntax documents
</commit_message>
<xml_diff>
--- a/docs/samples/vb-syntax-transform.docx
+++ b/docs/samples/vb-syntax-transform.docx
@@ -41,13 +41,13 @@
         <w:pStyle w:val="Subtitle"/>
       </w:pPr>
       <w:r>
-        <w:t>March</w:t>
+        <w:t>August</w:t>
       </w:r>
       <w:r>
         <w:t xml:space="preserve"> 201</w:t>
       </w:r>
       <w:r>
-        <w:t>4</w:t>
+        <w:t>5</w:t>
       </w:r>
     </w:p>
     <w:p>
@@ -91,7 +91,10 @@
         </w:numPr>
       </w:pPr>
       <w:r>
-        <w:t>Visual Studio 2013</w:t>
+        <w:t xml:space="preserve">Visual Studio </w:t>
+      </w:r>
+      <w:r>
+        <w:t>2015</w:t>
       </w:r>
     </w:p>
     <w:p>
@@ -103,37 +106,20 @@
         </w:numPr>
       </w:pPr>
       <w:r>
-        <w:t>“Roslyn” End User Preview</w:t>
+        <w:t>.NET Compiler Platform SDK</w:t>
       </w:r>
     </w:p>
     <w:p>
       <w:pPr>
-        <w:pStyle w:val="ListParagraph"/>
-        <w:numPr>
-          <w:ilvl w:val="0"/>
-          <w:numId w:val="35"/>
-        </w:numPr>
-      </w:pPr>
-      <w:r>
-        <w:t>“Roslyn” SDK Project Templates</w:t>
+        <w:pStyle w:val="Heading1"/>
+      </w:pPr>
+      <w:r>
+        <w:t>Introduction</w:t>
       </w:r>
     </w:p>
     <w:p>
-      <w:pPr>
-        <w:pStyle w:val="Heading1"/>
-      </w:pPr>
-      <w:r>
-        <w:t>Introduction</w:t>
-      </w:r>
-    </w:p>
-    <w:p>
-      <w:r>
-        <w:t>This walkthrough builds</w:t>
-      </w:r>
-      <w:bookmarkStart w:id="0" w:name="_GoBack"/>
-      <w:bookmarkEnd w:id="0"/>
-      <w:r>
-        <w:t xml:space="preserve"> on concepts and techniques explored in the </w:t>
+      <w:r>
+        <w:t xml:space="preserve">This walkthrough builds on concepts and techniques explored in the </w:t>
       </w:r>
       <w:r>
         <w:rPr>
@@ -563,7 +549,7 @@
         </w:numPr>
       </w:pPr>
       <w:r>
-        <w:t xml:space="preserve">Create a new VB Roslyn </w:t>
+        <w:t xml:space="preserve">Create a new VB </w:t>
       </w:r>
       <w:r>
         <w:t>Console Application project.</w:t>
@@ -590,7 +576,13 @@
         </w:numPr>
       </w:pPr>
       <w:r>
-        <w:t>Under Visual Basic -&gt; Roslyn, choose “Console Application”.</w:t>
+        <w:t xml:space="preserve">Under Visual Basic -&gt; </w:t>
+      </w:r>
+      <w:r>
+        <w:t>Windows</w:t>
+      </w:r>
+      <w:r>
+        <w:t>, choose “Console Application”.</w:t>
       </w:r>
     </w:p>
     <w:p>
@@ -626,32 +618,7 @@
         </w:numPr>
       </w:pPr>
       <w:r>
-        <w:t xml:space="preserve">Enter the following line at the top of your </w:t>
-      </w:r>
-      <w:r>
-        <w:rPr>
-          <w:b/>
-        </w:rPr>
-        <w:t>Module1.vb</w:t>
-      </w:r>
-      <w:r>
-        <w:t xml:space="preserve"> file:</w:t>
-      </w:r>
-    </w:p>
-    <w:p>
-      <w:pPr>
-        <w:pStyle w:val="Code"/>
-        <w:rPr>
-          <w:szCs w:val="18"/>
-        </w:rPr>
-      </w:pPr>
-      <w:r>
-        <w:rPr>
-          <w:rFonts w:eastAsia="Times New Roman" w:cs="Consolas"/>
-          <w:color w:val="0000FF"/>
-          <w:szCs w:val="18"/>
-        </w:rPr>
-        <w:t>Option Strict Off</w:t>
+        <w:t>Add references for Microsoft.CodeAnalysis and Microsoft.CodeAnalysis.VisualBasic to the project</w:t>
       </w:r>
     </w:p>
     <w:p>
@@ -663,43 +630,31 @@
         </w:numPr>
       </w:pPr>
       <w:r>
-        <w:t xml:space="preserve">Some readers may run with </w:t>
-      </w:r>
-      <w:r>
-        <w:rPr>
-          <w:b/>
-        </w:rPr>
-        <w:t>Option Strict</w:t>
-      </w:r>
-      <w:r>
-        <w:t xml:space="preserve"> turned </w:t>
-      </w:r>
-      <w:r>
-        <w:rPr>
-          <w:b/>
-        </w:rPr>
-        <w:t>On</w:t>
-      </w:r>
-      <w:r>
-        <w:t xml:space="preserve"> by default at the project level. Turning </w:t>
-      </w:r>
-      <w:r>
-        <w:rPr>
-          <w:b/>
-        </w:rPr>
-        <w:t>Option Strict</w:t>
-      </w:r>
-      <w:r>
-        <w:t xml:space="preserve"> </w:t>
-      </w:r>
-      <w:r>
-        <w:rPr>
-          <w:b/>
-        </w:rPr>
-        <w:t>Off</w:t>
-      </w:r>
-      <w:r>
-        <w:t xml:space="preserve"> in this walkthrough simplifies many of the examples by removing much of the casting required.</w:t>
+        <w:t>The default locations for these are the following:</w:t>
+      </w:r>
+    </w:p>
+    <w:p>
+      <w:pPr>
+        <w:pStyle w:val="ListParagraph"/>
+        <w:numPr>
+          <w:ilvl w:val="2"/>
+          <w:numId w:val="21"/>
+        </w:numPr>
+      </w:pPr>
+      <w:r>
+        <w:t>“\Program Files (x86)\MSBuild\14.0\Bin\Microsoft.CodeAnalysis.dll</w:t>
+      </w:r>
+    </w:p>
+    <w:p>
+      <w:pPr>
+        <w:pStyle w:val="ListParagraph"/>
+        <w:numPr>
+          <w:ilvl w:val="2"/>
+          <w:numId w:val="21"/>
+        </w:numPr>
+      </w:pPr>
+      <w:r>
+        <w:t>“\Program Files (x86)\Msbuild\14.0\Bin\Microsoft.CodeAnalysis.VisualBasic.dll</w:t>
       </w:r>
     </w:p>
     <w:p>
@@ -711,22 +666,16 @@
         </w:numPr>
       </w:pPr>
       <w:r>
-        <w:t xml:space="preserve">Add the following Imports statement to the top of the file to import the factory methods of the </w:t>
+        <w:t xml:space="preserve">Enter the following line at the top of your </w:t>
       </w:r>
       <w:r>
         <w:rPr>
           <w:b/>
         </w:rPr>
-        <w:t>Syntax</w:t>
-      </w:r>
-      <w:r>
-        <w:rPr>
-          <w:b/>
-        </w:rPr>
-        <w:t>Factory</w:t>
-      </w:r>
-      <w:r>
-        <w:t xml:space="preserve"> class so that we can use them later without qualifying them:</w:t>
+        <w:t>Module1.vb</w:t>
+      </w:r>
+      <w:r>
+        <w:t xml:space="preserve"> file:</w:t>
       </w:r>
     </w:p>
     <w:p>
@@ -742,44 +691,55 @@
           <w:color w:val="0000FF"/>
           <w:szCs w:val="18"/>
         </w:rPr>
-        <w:t>Imports</w:t>
-      </w:r>
-      <w:r>
-        <w:rPr>
-          <w:rFonts w:eastAsia="Times New Roman" w:cs="Consolas"/>
-          <w:szCs w:val="18"/>
-        </w:rPr>
-        <w:t> </w:t>
-      </w:r>
-      <w:r>
-        <w:rPr>
-          <w:rFonts w:eastAsia="Times New Roman" w:cs="Consolas"/>
-          <w:szCs w:val="18"/>
-        </w:rPr>
-        <w:t>Microsoft.CodeAnalysis</w:t>
-      </w:r>
-      <w:r>
-        <w:rPr>
-          <w:rFonts w:eastAsia="Times New Roman" w:cs="Consolas"/>
-          <w:szCs w:val="18"/>
-        </w:rPr>
-        <w:t>.VisualBasic.</w:t>
-      </w:r>
-      <w:r>
-        <w:rPr>
-          <w:rFonts w:eastAsia="Times New Roman" w:cs="Consolas"/>
-          <w:color w:val="2B91AF"/>
-          <w:szCs w:val="18"/>
-        </w:rPr>
-        <w:t>Synta</w:t>
-      </w:r>
-      <w:r>
-        <w:rPr>
-          <w:rFonts w:eastAsia="Times New Roman" w:cs="Consolas"/>
-          <w:color w:val="2B91AF"/>
-          <w:szCs w:val="18"/>
-        </w:rPr>
-        <w:t>xFactory</w:t>
+        <w:t>Option Strict Off</w:t>
+      </w:r>
+    </w:p>
+    <w:p>
+      <w:pPr>
+        <w:pStyle w:val="ListParagraph"/>
+        <w:numPr>
+          <w:ilvl w:val="1"/>
+          <w:numId w:val="21"/>
+        </w:numPr>
+      </w:pPr>
+      <w:r>
+        <w:t xml:space="preserve">Some readers may run with </w:t>
+      </w:r>
+      <w:r>
+        <w:rPr>
+          <w:b/>
+        </w:rPr>
+        <w:t>Option Strict</w:t>
+      </w:r>
+      <w:r>
+        <w:t xml:space="preserve"> turned </w:t>
+      </w:r>
+      <w:r>
+        <w:rPr>
+          <w:b/>
+        </w:rPr>
+        <w:t>On</w:t>
+      </w:r>
+      <w:r>
+        <w:t xml:space="preserve"> by default at the project level. Turning </w:t>
+      </w:r>
+      <w:r>
+        <w:rPr>
+          <w:b/>
+        </w:rPr>
+        <w:t>Option Strict</w:t>
+      </w:r>
+      <w:r>
+        <w:t xml:space="preserve"> </w:t>
+      </w:r>
+      <w:r>
+        <w:rPr>
+          <w:b/>
+        </w:rPr>
+        <w:t>Off</w:t>
+      </w:r>
+      <w:r>
+        <w:t xml:space="preserve"> in this walkthrough simplifies many of the examples by removing much of the casting required.</w:t>
       </w:r>
     </w:p>
     <w:p>
@@ -791,6 +751,236 @@
         </w:numPr>
       </w:pPr>
       <w:r>
+        <w:t>Add the following Imports statement</w:t>
+      </w:r>
+      <w:r>
+        <w:t>s</w:t>
+      </w:r>
+      <w:r>
+        <w:t xml:space="preserve"> to the top of the file to import the factory methods of the </w:t>
+      </w:r>
+      <w:r>
+        <w:rPr>
+          <w:b/>
+        </w:rPr>
+        <w:t>Syntax</w:t>
+      </w:r>
+      <w:r>
+        <w:rPr>
+          <w:b/>
+        </w:rPr>
+        <w:t>Factory</w:t>
+      </w:r>
+      <w:r>
+        <w:rPr>
+          <w:b/>
+        </w:rPr>
+        <w:t xml:space="preserve"> </w:t>
+      </w:r>
+      <w:r>
+        <w:t xml:space="preserve">and </w:t>
+      </w:r>
+      <w:r>
+        <w:rPr>
+          <w:b/>
+        </w:rPr>
+        <w:t>Syntax</w:t>
+      </w:r>
+      <w:r>
+        <w:t xml:space="preserve"> </w:t>
+      </w:r>
+      <w:r>
+        <w:t>class</w:t>
+      </w:r>
+      <w:r>
+        <w:t>es</w:t>
+      </w:r>
+      <w:r>
+        <w:t xml:space="preserve"> so that we can use them later without qualifying them:</w:t>
+      </w:r>
+    </w:p>
+    <w:p>
+      <w:pPr>
+        <w:pStyle w:val="Code"/>
+        <w:rPr>
+          <w:szCs w:val="18"/>
+        </w:rPr>
+      </w:pPr>
+      <w:r>
+        <w:rPr>
+          <w:rFonts w:eastAsia="Times New Roman" w:cs="Consolas"/>
+          <w:color w:val="0000FF"/>
+          <w:szCs w:val="18"/>
+        </w:rPr>
+        <w:t>Imports</w:t>
+      </w:r>
+      <w:r>
+        <w:rPr>
+          <w:rFonts w:eastAsia="Times New Roman" w:cs="Consolas"/>
+          <w:szCs w:val="18"/>
+        </w:rPr>
+        <w:t> </w:t>
+      </w:r>
+      <w:r>
+        <w:rPr>
+          <w:rFonts w:eastAsia="Times New Roman" w:cs="Consolas"/>
+          <w:szCs w:val="18"/>
+        </w:rPr>
+        <w:t>Microsoft.CodeAnalysis</w:t>
+      </w:r>
+      <w:r>
+        <w:rPr>
+          <w:rFonts w:eastAsia="Times New Roman" w:cs="Consolas"/>
+          <w:color w:val="0000FF"/>
+          <w:szCs w:val="18"/>
+        </w:rPr>
+        <w:br/>
+      </w:r>
+      <w:r>
+        <w:rPr>
+          <w:rFonts w:eastAsia="Times New Roman" w:cs="Consolas"/>
+          <w:color w:val="0000FF"/>
+          <w:szCs w:val="18"/>
+        </w:rPr>
+        <w:t>Imports</w:t>
+      </w:r>
+      <w:r>
+        <w:rPr>
+          <w:rFonts w:eastAsia="Times New Roman" w:cs="Consolas"/>
+          <w:szCs w:val="18"/>
+        </w:rPr>
+        <w:t> </w:t>
+      </w:r>
+      <w:r>
+        <w:rPr>
+          <w:rFonts w:eastAsia="Times New Roman" w:cs="Consolas"/>
+          <w:szCs w:val="18"/>
+        </w:rPr>
+        <w:t>Microsoft.CodeAnalysis</w:t>
+      </w:r>
+      <w:r>
+        <w:rPr>
+          <w:rFonts w:eastAsia="Times New Roman" w:cs="Consolas"/>
+          <w:szCs w:val="18"/>
+        </w:rPr>
+        <w:t>.VisualBasic</w:t>
+      </w:r>
+      <w:r>
+        <w:rPr>
+          <w:rFonts w:eastAsia="Times New Roman" w:cs="Consolas"/>
+          <w:color w:val="0000FF"/>
+          <w:szCs w:val="18"/>
+        </w:rPr>
+        <w:br/>
+      </w:r>
+      <w:r>
+        <w:rPr>
+          <w:rFonts w:eastAsia="Times New Roman" w:cs="Consolas"/>
+          <w:color w:val="0000FF"/>
+          <w:szCs w:val="18"/>
+        </w:rPr>
+        <w:t>Imports</w:t>
+      </w:r>
+      <w:r>
+        <w:rPr>
+          <w:rFonts w:eastAsia="Times New Roman" w:cs="Consolas"/>
+          <w:szCs w:val="18"/>
+        </w:rPr>
+        <w:t> </w:t>
+      </w:r>
+      <w:r>
+        <w:rPr>
+          <w:rFonts w:eastAsia="Times New Roman" w:cs="Consolas"/>
+          <w:szCs w:val="18"/>
+        </w:rPr>
+        <w:t>Microsoft.CodeAnalysis</w:t>
+      </w:r>
+      <w:r>
+        <w:rPr>
+          <w:rFonts w:eastAsia="Times New Roman" w:cs="Consolas"/>
+          <w:szCs w:val="18"/>
+        </w:rPr>
+        <w:t>.VisualBasic.</w:t>
+      </w:r>
+      <w:r>
+        <w:rPr>
+          <w:rFonts w:eastAsia="Times New Roman" w:cs="Consolas"/>
+          <w:color w:val="2B91AF"/>
+          <w:szCs w:val="18"/>
+        </w:rPr>
+        <w:t>Synta</w:t>
+      </w:r>
+      <w:r>
+        <w:rPr>
+          <w:rFonts w:eastAsia="Times New Roman" w:cs="Consolas"/>
+          <w:color w:val="2B91AF"/>
+          <w:szCs w:val="18"/>
+        </w:rPr>
+        <w:t>x</w:t>
+      </w:r>
+      <w:r>
+        <w:rPr>
+          <w:rFonts w:eastAsia="Times New Roman" w:cs="Consolas"/>
+          <w:color w:val="0000FF"/>
+          <w:szCs w:val="18"/>
+        </w:rPr>
+        <w:br/>
+      </w:r>
+      <w:r>
+        <w:rPr>
+          <w:rFonts w:eastAsia="Times New Roman" w:cs="Consolas"/>
+          <w:color w:val="0000FF"/>
+          <w:szCs w:val="18"/>
+        </w:rPr>
+        <w:t>Imports</w:t>
+      </w:r>
+      <w:r>
+        <w:rPr>
+          <w:rFonts w:eastAsia="Times New Roman" w:cs="Consolas"/>
+          <w:szCs w:val="18"/>
+        </w:rPr>
+        <w:t> </w:t>
+      </w:r>
+      <w:r>
+        <w:rPr>
+          <w:rFonts w:eastAsia="Times New Roman" w:cs="Consolas"/>
+          <w:szCs w:val="18"/>
+        </w:rPr>
+        <w:t>Microsoft.CodeAnalysis</w:t>
+      </w:r>
+      <w:r>
+        <w:rPr>
+          <w:rFonts w:eastAsia="Times New Roman" w:cs="Consolas"/>
+          <w:szCs w:val="18"/>
+        </w:rPr>
+        <w:t>.VisualBasic.</w:t>
+      </w:r>
+      <w:r>
+        <w:rPr>
+          <w:rFonts w:eastAsia="Times New Roman" w:cs="Consolas"/>
+          <w:color w:val="2B91AF"/>
+          <w:szCs w:val="18"/>
+        </w:rPr>
+        <w:t>Synta</w:t>
+      </w:r>
+      <w:r>
+        <w:rPr>
+          <w:rFonts w:eastAsia="Times New Roman" w:cs="Consolas"/>
+          <w:color w:val="2B91AF"/>
+          <w:szCs w:val="18"/>
+        </w:rPr>
+        <w:t>xFactory</w:t>
+      </w:r>
+    </w:p>
+    <w:p>
+      <w:pPr>
+        <w:pStyle w:val="ListParagraph"/>
+        <w:numPr>
+          <w:ilvl w:val="0"/>
+          <w:numId w:val="21"/>
+        </w:numPr>
+      </w:pPr>
+      <w:r>
         <w:t xml:space="preserve">Move your cursor to the line containing the </w:t>
       </w:r>
       <w:r>
@@ -857,6 +1047,7 @@
         </w:numPr>
       </w:pPr>
       <w:r>
+        <w:lastRenderedPageBreak/>
         <w:t xml:space="preserve">Inside the Main method, </w:t>
       </w:r>
       <w:r>
@@ -1052,7 +1243,6 @@
         </w:numPr>
       </w:pPr>
       <w:r>
-        <w:lastRenderedPageBreak/>
         <w:t>In Visual Studio, choose Debug -&gt; Step Over, to execute this statement and initialize the new variable.</w:t>
       </w:r>
     </w:p>
@@ -1710,7 +1900,11 @@
         <w:t>.</w:t>
       </w:r>
       <w:r>
-        <w:t xml:space="preserve"> Without this method updating a node would also require manually updating its parent to point to the newly created child and repeating this process up the entire tree</w:t>
+        <w:t xml:space="preserve"> Without this method updating a node would also require manually updating its parent to point </w:t>
+      </w:r>
+      <w:r>
+        <w:lastRenderedPageBreak/>
+        <w:t>to the newly created child and repeating this process up the entire tree</w:t>
       </w:r>
       <w:r>
         <w:t xml:space="preserve"> – a process known as </w:t>
@@ -1816,12 +2010,11 @@
           <w:rFonts w:eastAsia="Times New Roman" w:cs="Consolas"/>
           <w:szCs w:val="18"/>
         </w:rPr>
-        <w:lastRenderedPageBreak/>
         <w:t>        </w:t>
       </w:r>
       <w:r>
         <w:rPr>
-          <w:rFonts w:eastAsia="Times New Roman" w:cs="Consolas"/>
+          <w:rFonts w:cs="Consolas"/>
           <w:color w:val="0000FF"/>
           <w:szCs w:val="18"/>
         </w:rPr>
@@ -1829,135 +2022,75 @@
       </w:r>
       <w:r>
         <w:rPr>
-          <w:rFonts w:eastAsia="Times New Roman" w:cs="Consolas"/>
-          <w:szCs w:val="18"/>
-        </w:rPr>
-        <w:t> sourceText </w:t>
-      </w:r>
-      <w:r>
-        <w:rPr>
-          <w:rFonts w:eastAsia="Times New Roman" w:cs="Consolas"/>
-          <w:color w:val="0000FF"/>
-          <w:szCs w:val="18"/>
-        </w:rPr>
-        <w:t>As</w:t>
-      </w:r>
-      <w:r>
-        <w:rPr>
-          <w:rFonts w:eastAsia="Times New Roman" w:cs="Consolas"/>
-          <w:szCs w:val="18"/>
-        </w:rPr>
-        <w:t> </w:t>
-      </w:r>
-      <w:r>
-        <w:rPr>
-          <w:rFonts w:eastAsia="Times New Roman" w:cs="Consolas"/>
-          <w:color w:val="0000FF"/>
-          <w:szCs w:val="18"/>
-        </w:rPr>
-        <w:t>String</w:t>
-      </w:r>
-      <w:r>
-        <w:rPr>
-          <w:rFonts w:eastAsia="Times New Roman" w:cs="Consolas"/>
-          <w:szCs w:val="18"/>
-        </w:rPr>
-        <w:t> =</w:t>
-      </w:r>
-      <w:r>
-        <w:rPr>
-          <w:rFonts w:eastAsia="Times New Roman" w:cs="Consolas"/>
-          <w:szCs w:val="18"/>
-        </w:rPr>
-        <w:br/>
-      </w:r>
-      <w:r>
-        <w:rPr>
-          <w:rFonts w:eastAsia="Times New Roman" w:cs="Consolas"/>
-          <w:color w:val="6464B9"/>
-          <w:szCs w:val="18"/>
-        </w:rPr>
-        <w:t>&lt;</w:t>
-      </w:r>
-      <w:r>
-        <w:rPr>
-          <w:rFonts w:eastAsia="Times New Roman" w:cs="Consolas"/>
-          <w:color w:val="844646"/>
-          <w:szCs w:val="18"/>
-        </w:rPr>
-        <w:t>String</w:t>
-      </w:r>
-      <w:r>
-        <w:rPr>
-          <w:rFonts w:eastAsia="Times New Roman" w:cs="Consolas"/>
-          <w:color w:val="6464B9"/>
-          <w:szCs w:val="18"/>
-        </w:rPr>
-        <w:t>&gt;</w:t>
-      </w:r>
-      <w:r>
-        <w:rPr>
-          <w:rFonts w:eastAsia="Times New Roman" w:cs="Consolas"/>
-          <w:szCs w:val="18"/>
-        </w:rPr>
-        <w:br/>
-      </w:r>
-      <w:r>
-        <w:rPr>
-          <w:rFonts w:eastAsia="Times New Roman" w:cs="Consolas"/>
-          <w:color w:val="555555"/>
-          <w:szCs w:val="18"/>
-        </w:rPr>
-        <w:t>Imports System</w:t>
-      </w:r>
-      <w:r>
-        <w:rPr>
-          <w:rFonts w:eastAsia="Times New Roman" w:cs="Consolas"/>
-          <w:szCs w:val="18"/>
-        </w:rPr>
-        <w:br/>
-      </w:r>
-      <w:r>
-        <w:rPr>
-          <w:rFonts w:eastAsia="Times New Roman" w:cs="Consolas"/>
-          <w:color w:val="555555"/>
-          <w:szCs w:val="18"/>
-        </w:rPr>
-        <w:t>Imports System.Collections</w:t>
-      </w:r>
-      <w:r>
-        <w:rPr>
-          <w:rFonts w:eastAsia="Times New Roman" w:cs="Consolas"/>
-          <w:szCs w:val="18"/>
-        </w:rPr>
-        <w:br/>
-      </w:r>
-      <w:r>
-        <w:rPr>
-          <w:rFonts w:eastAsia="Times New Roman" w:cs="Consolas"/>
-          <w:color w:val="555555"/>
-          <w:szCs w:val="18"/>
-        </w:rPr>
-        <w:t>Imports System.Linq</w:t>
-      </w:r>
-      <w:r>
-        <w:rPr>
-          <w:rFonts w:eastAsia="Times New Roman" w:cs="Consolas"/>
-          <w:szCs w:val="18"/>
-        </w:rPr>
-        <w:br/>
-      </w:r>
-      <w:r>
-        <w:rPr>
-          <w:rFonts w:eastAsia="Times New Roman" w:cs="Consolas"/>
-          <w:color w:val="555555"/>
-          <w:szCs w:val="18"/>
-        </w:rPr>
-        <w:t>Imports System.Text</w:t>
-      </w:r>
-      <w:r>
-        <w:rPr>
-          <w:rFonts w:eastAsia="Times New Roman" w:cs="Consolas"/>
+          <w:rFonts w:cs="Consolas"/>
+          <w:color w:val="000000"/>
+          <w:szCs w:val="18"/>
+        </w:rPr>
+        <w:t xml:space="preserve"> tree = </w:t>
+      </w:r>
+      <w:r>
+        <w:rPr>
+          <w:rFonts w:cs="Consolas"/>
+          <w:color w:val="2B91AF"/>
+          <w:szCs w:val="18"/>
+        </w:rPr>
+        <w:t>VisualBasicSyntaxTree</w:t>
+      </w:r>
+      <w:r>
+        <w:rPr>
+          <w:rFonts w:cs="Consolas"/>
+          <w:color w:val="000000"/>
+          <w:szCs w:val="18"/>
+        </w:rPr>
+        <w:t>.ParseText(</w:t>
+      </w:r>
+      <w:r>
+        <w:rPr>
+          <w:rFonts w:cs="Consolas"/>
+          <w:color w:val="000000"/>
+          <w:szCs w:val="18"/>
+        </w:rPr>
+        <w:br/>
+      </w:r>
+      <w:r>
+        <w:rPr>
+          <w:rFonts w:cs="Consolas"/>
+          <w:color w:val="A31515"/>
+          <w:szCs w:val="18"/>
+        </w:rPr>
+        <w:t>"Imports System</w:t>
+      </w:r>
+      <w:r>
+        <w:rPr>
+          <w:rFonts w:cs="Consolas"/>
+          <w:color w:val="A31515"/>
+          <w:szCs w:val="18"/>
+        </w:rPr>
+        <w:br/>
+        <w:t>Imports System.Collections</w:t>
+      </w:r>
+      <w:r>
+        <w:rPr>
+          <w:rFonts w:cs="Consolas"/>
+          <w:color w:val="A31515"/>
+          <w:szCs w:val="18"/>
+        </w:rPr>
+        <w:br/>
+        <w:t>Imports System.Linq</w:t>
+      </w:r>
+      <w:r>
+        <w:rPr>
+          <w:rFonts w:cs="Consolas"/>
+          <w:color w:val="A31515"/>
+          <w:szCs w:val="18"/>
+        </w:rPr>
+        <w:br/>
+        <w:t>Imports System.Text</w:t>
+      </w:r>
+      <w:r>
+        <w:rPr>
+          <w:rFonts w:cs="Consolas"/>
+          <w:color w:val="A31515"/>
           <w:szCs w:val="18"/>
         </w:rPr>
         <w:br/>
@@ -1965,207 +2098,74 @@
       </w:r>
       <w:r>
         <w:rPr>
-          <w:rFonts w:eastAsia="Times New Roman" w:cs="Consolas"/>
-          <w:szCs w:val="18"/>
-        </w:rPr>
-        <w:br/>
-      </w:r>
-      <w:r>
-        <w:rPr>
-          <w:rFonts w:eastAsia="Times New Roman" w:cs="Consolas"/>
-          <w:color w:val="555555"/>
-          <w:szCs w:val="18"/>
-        </w:rPr>
-        <w:t>Namespace HelloWorld</w:t>
-      </w:r>
-      <w:r>
-        <w:rPr>
-          <w:rFonts w:eastAsia="Times New Roman" w:cs="Consolas"/>
-          <w:szCs w:val="18"/>
-        </w:rPr>
-        <w:br/>
-      </w:r>
-      <w:r>
-        <w:rPr>
-          <w:rFonts w:eastAsia="Times New Roman" w:cs="Consolas"/>
-          <w:color w:val="555555"/>
-          <w:szCs w:val="18"/>
-        </w:rPr>
-        <w:t>    Module Module1</w:t>
-      </w:r>
-      <w:r>
-        <w:rPr>
-          <w:rFonts w:eastAsia="Times New Roman" w:cs="Consolas"/>
-          <w:szCs w:val="18"/>
-        </w:rPr>
-        <w:br/>
-      </w:r>
-      <w:r>
-        <w:rPr>
-          <w:rFonts w:eastAsia="Times New Roman" w:cs="Consolas"/>
-          <w:color w:val="555555"/>
-          <w:szCs w:val="18"/>
-        </w:rPr>
-        <w:t>        Sub Main(args As String())</w:t>
-      </w:r>
-      <w:r>
-        <w:rPr>
-          <w:rFonts w:eastAsia="Times New Roman" w:cs="Consolas"/>
-          <w:szCs w:val="18"/>
-        </w:rPr>
-        <w:br/>
-      </w:r>
-      <w:r>
-        <w:rPr>
-          <w:rFonts w:eastAsia="Times New Roman" w:cs="Consolas"/>
-          <w:color w:val="555555"/>
-          <w:szCs w:val="18"/>
-        </w:rPr>
-        <w:t>            Console.WriteLine("Hello, World!")</w:t>
-      </w:r>
-      <w:r>
-        <w:rPr>
-          <w:rFonts w:eastAsia="Times New Roman" w:cs="Consolas"/>
-          <w:szCs w:val="18"/>
-        </w:rPr>
-        <w:br/>
-      </w:r>
-      <w:r>
-        <w:rPr>
-          <w:rFonts w:eastAsia="Times New Roman" w:cs="Consolas"/>
-          <w:color w:val="555555"/>
-          <w:szCs w:val="18"/>
-        </w:rPr>
-        <w:t>        End Sub</w:t>
-      </w:r>
-      <w:r>
-        <w:rPr>
-          <w:rFonts w:eastAsia="Times New Roman" w:cs="Consolas"/>
-          <w:szCs w:val="18"/>
-        </w:rPr>
-        <w:br/>
-      </w:r>
-      <w:r>
-        <w:rPr>
-          <w:rFonts w:eastAsia="Times New Roman" w:cs="Consolas"/>
-          <w:color w:val="555555"/>
-          <w:szCs w:val="18"/>
-        </w:rPr>
-        <w:t>    End Module</w:t>
-      </w:r>
-      <w:r>
-        <w:rPr>
-          <w:rFonts w:eastAsia="Times New Roman" w:cs="Consolas"/>
-          <w:szCs w:val="18"/>
-        </w:rPr>
-        <w:br/>
-      </w:r>
-      <w:r>
-        <w:rPr>
-          <w:rFonts w:eastAsia="Times New Roman" w:cs="Consolas"/>
-          <w:color w:val="555555"/>
-          <w:szCs w:val="18"/>
-        </w:rPr>
-        <w:t>End Namespace    </w:t>
-      </w:r>
-      <w:r>
-        <w:rPr>
-          <w:rFonts w:eastAsia="Times New Roman" w:cs="Consolas"/>
-          <w:szCs w:val="18"/>
-        </w:rPr>
-        <w:br/>
-      </w:r>
-      <w:r>
-        <w:rPr>
-          <w:rFonts w:eastAsia="Times New Roman" w:cs="Consolas"/>
-          <w:color w:val="6464B9"/>
-          <w:szCs w:val="18"/>
-        </w:rPr>
-        <w:t>&lt;/</w:t>
-      </w:r>
-      <w:r>
-        <w:rPr>
-          <w:rFonts w:eastAsia="Times New Roman" w:cs="Consolas"/>
-          <w:color w:val="844646"/>
-          <w:szCs w:val="18"/>
-        </w:rPr>
-        <w:t>String</w:t>
-      </w:r>
-      <w:r>
-        <w:rPr>
-          <w:rFonts w:eastAsia="Times New Roman" w:cs="Consolas"/>
-          <w:color w:val="6464B9"/>
-          <w:szCs w:val="18"/>
-        </w:rPr>
-        <w:t>&gt;</w:t>
-      </w:r>
-      <w:r>
-        <w:rPr>
-          <w:rFonts w:eastAsia="Times New Roman" w:cs="Consolas"/>
-          <w:szCs w:val="18"/>
-        </w:rPr>
-        <w:br/>
-        <w:t xml:space="preserve"> </w:t>
-      </w:r>
-      <w:r>
-        <w:rPr>
-          <w:rFonts w:eastAsia="Times New Roman" w:cs="Consolas"/>
-          <w:szCs w:val="18"/>
-        </w:rPr>
-        <w:br/>
-        <w:t>        </w:t>
-      </w:r>
-      <w:r>
-        <w:rPr>
-          <w:rFonts w:eastAsia="Times New Roman" w:cs="Consolas"/>
-          <w:color w:val="0000FF"/>
-          <w:szCs w:val="18"/>
-        </w:rPr>
-        <w:t>Dim</w:t>
-      </w:r>
-      <w:r>
-        <w:rPr>
-          <w:rFonts w:eastAsia="Times New Roman" w:cs="Consolas"/>
-          <w:szCs w:val="18"/>
-        </w:rPr>
-        <w:t> tree = </w:t>
-      </w:r>
-      <w:r>
-        <w:rPr>
-          <w:rFonts w:eastAsia="Times New Roman" w:cs="Consolas"/>
-          <w:color w:val="2B91AF"/>
-          <w:szCs w:val="18"/>
-        </w:rPr>
-        <w:t>VisualBasicS</w:t>
-      </w:r>
-      <w:r>
-        <w:rPr>
-          <w:rFonts w:eastAsia="Times New Roman" w:cs="Consolas"/>
-          <w:color w:val="2B91AF"/>
-          <w:szCs w:val="18"/>
-        </w:rPr>
-        <w:t>yntaxTree</w:t>
-      </w:r>
-      <w:r>
-        <w:rPr>
-          <w:rFonts w:eastAsia="Times New Roman" w:cs="Consolas"/>
-          <w:szCs w:val="18"/>
-        </w:rPr>
-        <w:t>.</w:t>
-      </w:r>
-      <w:r>
-        <w:rPr>
-          <w:rFonts w:eastAsia="Times New Roman" w:cs="Consolas"/>
-          <w:szCs w:val="18"/>
-        </w:rPr>
-        <w:t>ParseText</w:t>
-      </w:r>
-      <w:r>
-        <w:rPr>
-          <w:rFonts w:eastAsia="Times New Roman" w:cs="Consolas"/>
-          <w:szCs w:val="18"/>
-        </w:rPr>
-        <w:t>(sourceText)</w:t>
+          <w:rFonts w:cs="Consolas"/>
+          <w:color w:val="A31515"/>
+          <w:szCs w:val="18"/>
+        </w:rPr>
+        <w:br/>
+        <w:t>Namespace HelloWorld</w:t>
+      </w:r>
+      <w:r>
+        <w:rPr>
+          <w:rFonts w:cs="Consolas"/>
+          <w:color w:val="A31515"/>
+          <w:szCs w:val="18"/>
+        </w:rPr>
+        <w:br/>
+        <w:t xml:space="preserve">    Module Module1</w:t>
+      </w:r>
+      <w:r>
+        <w:rPr>
+          <w:rFonts w:cs="Consolas"/>
+          <w:color w:val="A31515"/>
+          <w:szCs w:val="18"/>
+        </w:rPr>
+        <w:br/>
+        <w:t xml:space="preserve">        Sub Main(args As String())</w:t>
+      </w:r>
+      <w:r>
+        <w:rPr>
+          <w:rFonts w:cs="Consolas"/>
+          <w:color w:val="A31515"/>
+          <w:szCs w:val="18"/>
+        </w:rPr>
+        <w:br/>
+        <w:t xml:space="preserve">            Console.WriteLine(""Hello, World!"")</w:t>
+      </w:r>
+      <w:r>
+        <w:rPr>
+          <w:rFonts w:cs="Consolas"/>
+          <w:color w:val="A31515"/>
+          <w:szCs w:val="18"/>
+        </w:rPr>
+        <w:br/>
+        <w:t xml:space="preserve">        End Sub</w:t>
+      </w:r>
+      <w:r>
+        <w:rPr>
+          <w:rFonts w:cs="Consolas"/>
+          <w:color w:val="A31515"/>
+          <w:szCs w:val="18"/>
+        </w:rPr>
+        <w:br/>
+        <w:t xml:space="preserve">    End Module</w:t>
+      </w:r>
+      <w:r>
+        <w:rPr>
+          <w:rFonts w:cs="Consolas"/>
+          <w:color w:val="A31515"/>
+          <w:szCs w:val="18"/>
+        </w:rPr>
+        <w:br/>
+        <w:t>End Namespace"</w:t>
+      </w:r>
+      <w:r>
+        <w:rPr>
+          <w:rFonts w:cs="Consolas"/>
+          <w:color w:val="000000"/>
+          <w:szCs w:val="18"/>
+        </w:rPr>
+        <w:t>)</w:t>
       </w:r>
       <w:r>
         <w:rPr>
@@ -2307,28 +2307,22 @@
         <w:rPr>
           <w:b/>
         </w:rPr>
-        <w:t>MembersImportClause</w:t>
+        <w:t>SimpleImportsClauseNode</w:t>
+      </w:r>
+      <w:r>
+        <w:t xml:space="preserve"> node using the </w:t>
       </w:r>
       <w:r>
         <w:rPr>
           <w:b/>
         </w:rPr>
-        <w:t>Syntax</w:t>
-      </w:r>
-      <w:r>
-        <w:t xml:space="preserve"> node using the </w:t>
+        <w:t>SimpleImportsClauseSyntax</w:t>
       </w:r>
       <w:r>
         <w:rPr>
           <w:b/>
         </w:rPr>
-        <w:t>MembersImportClause</w:t>
-      </w:r>
-      <w:r>
-        <w:rPr>
-          <w:b/>
-        </w:rPr>
-        <w:t>Syntax.</w:t>
+        <w:t>.</w:t>
       </w:r>
       <w:r>
         <w:rPr>
@@ -2399,7 +2393,15 @@
           <w:color w:val="2B91AF"/>
           <w:szCs w:val="18"/>
         </w:rPr>
-        <w:t>MembersImportsClauseSyntax</w:t>
+        <w:t>Simple</w:t>
+      </w:r>
+      <w:r>
+        <w:rPr>
+          <w:rFonts w:eastAsia="Times New Roman" w:cs="Consolas"/>
+          <w:color w:val="2B91AF"/>
+          <w:szCs w:val="18"/>
+        </w:rPr>
+        <w:t>ImportsClauseSyntax</w:t>
       </w:r>
       <w:r>
         <w:rPr>
@@ -2485,52 +2487,7 @@
         </w:numPr>
       </w:pPr>
       <w:r>
-        <w:t>Using the Immediate Window e</w:t>
-      </w:r>
-      <w:r>
-        <w:t xml:space="preserve">valuate the expression </w:t>
-      </w:r>
-      <w:r>
-        <w:rPr>
-          <w:b/>
-        </w:rPr>
-        <w:t>?</w:t>
-      </w:r>
-      <w:r>
-        <w:t xml:space="preserve"> </w:t>
-      </w:r>
-      <w:r>
-        <w:rPr>
-          <w:b/>
-        </w:rPr>
-        <w:t>root.</w:t>
-      </w:r>
-      <w:r>
-        <w:rPr>
-          <w:b/>
-        </w:rPr>
-        <w:t>ToString()</w:t>
-      </w:r>
-      <w:r>
-        <w:t xml:space="preserve"> </w:t>
-      </w:r>
-      <w:r>
-        <w:t xml:space="preserve">and </w:t>
-      </w:r>
-      <w:r>
-        <w:t xml:space="preserve">observe that the </w:t>
-      </w:r>
-      <w:r>
-        <w:t xml:space="preserve">original </w:t>
-      </w:r>
-      <w:r>
-        <w:t xml:space="preserve">tree has not been changed to contain this new </w:t>
-      </w:r>
-      <w:r>
-        <w:t xml:space="preserve">updated </w:t>
-      </w:r>
-      <w:r>
-        <w:t>node.</w:t>
+        <w:t>Execute these statements.</w:t>
       </w:r>
     </w:p>
     <w:p>
@@ -2542,10 +2499,16 @@
         </w:numPr>
       </w:pPr>
       <w:r>
-        <w:t>Add the following line using</w:t>
-      </w:r>
-      <w:r>
-        <w:t xml:space="preserve"> the</w:t>
+        <w:t>Using the Immediate Window e</w:t>
+      </w:r>
+      <w:r>
+        <w:t xml:space="preserve">valuate the expression </w:t>
+      </w:r>
+      <w:r>
+        <w:rPr>
+          <w:b/>
+        </w:rPr>
+        <w:t>?</w:t>
       </w:r>
       <w:r>
         <w:t xml:space="preserve"> </w:t>
@@ -2554,52 +2517,34 @@
         <w:rPr>
           <w:b/>
         </w:rPr>
-        <w:t>ReplaceNode</w:t>
+        <w:t>root.</w:t>
+      </w:r>
+      <w:r>
+        <w:rPr>
+          <w:b/>
+        </w:rPr>
+        <w:t>ToString()</w:t>
       </w:r>
       <w:r>
         <w:t xml:space="preserve"> </w:t>
       </w:r>
       <w:r>
-        <w:t xml:space="preserve">extension </w:t>
-      </w:r>
-      <w:r>
-        <w:t xml:space="preserve">method to create a new tree, replacing the existing import with the updated </w:t>
-      </w:r>
-      <w:r>
-        <w:rPr>
-          <w:b/>
-        </w:rPr>
-        <w:t>newImportClause</w:t>
-      </w:r>
-      <w:r>
-        <w:t xml:space="preserve"> n</w:t>
-      </w:r>
-      <w:r>
-        <w:t xml:space="preserve">ode, and store the new tree in the existing </w:t>
-      </w:r>
-      <w:r>
-        <w:rPr>
-          <w:b/>
-        </w:rPr>
-        <w:t>root</w:t>
-      </w:r>
-      <w:r>
-        <w:t xml:space="preserve"> variable:</w:t>
-      </w:r>
-    </w:p>
-    <w:p>
-      <w:pPr>
-        <w:pStyle w:val="Code"/>
-        <w:rPr>
-          <w:szCs w:val="18"/>
-        </w:rPr>
-      </w:pPr>
-      <w:r>
-        <w:rPr>
-          <w:rFonts w:eastAsia="Times New Roman" w:cs="Consolas"/>
-          <w:szCs w:val="18"/>
-        </w:rPr>
-        <w:t>        root = root.ReplaceNode(oldImportClause, newImportClause)</w:t>
+        <w:t xml:space="preserve">and </w:t>
+      </w:r>
+      <w:r>
+        <w:t xml:space="preserve">observe that the </w:t>
+      </w:r>
+      <w:r>
+        <w:t xml:space="preserve">original </w:t>
+      </w:r>
+      <w:r>
+        <w:t xml:space="preserve">tree has not been changed to contain this new </w:t>
+      </w:r>
+      <w:r>
+        <w:t xml:space="preserve">updated </w:t>
+      </w:r>
+      <w:r>
+        <w:t>node.</w:t>
       </w:r>
     </w:p>
     <w:p>
@@ -2611,7 +2556,64 @@
         </w:numPr>
       </w:pPr>
       <w:r>
-        <w:t>Execute this statement.</w:t>
+        <w:t>Add the following line using</w:t>
+      </w:r>
+      <w:r>
+        <w:t xml:space="preserve"> the</w:t>
+      </w:r>
+      <w:r>
+        <w:t xml:space="preserve"> </w:t>
+      </w:r>
+      <w:r>
+        <w:rPr>
+          <w:b/>
+        </w:rPr>
+        <w:t>ReplaceNode</w:t>
+      </w:r>
+      <w:r>
+        <w:t xml:space="preserve"> </w:t>
+      </w:r>
+      <w:r>
+        <w:t xml:space="preserve">extension </w:t>
+      </w:r>
+      <w:r>
+        <w:t xml:space="preserve">method to create a new tree, replacing the existing import with the updated </w:t>
+      </w:r>
+      <w:r>
+        <w:rPr>
+          <w:b/>
+        </w:rPr>
+        <w:t>newImportClause</w:t>
+      </w:r>
+      <w:r>
+        <w:t xml:space="preserve"> n</w:t>
+      </w:r>
+      <w:r>
+        <w:t xml:space="preserve">ode, and store the new tree in the existing </w:t>
+      </w:r>
+      <w:r>
+        <w:rPr>
+          <w:b/>
+        </w:rPr>
+        <w:t>root</w:t>
+      </w:r>
+      <w:r>
+        <w:t xml:space="preserve"> variable:</w:t>
+      </w:r>
+    </w:p>
+    <w:p>
+      <w:pPr>
+        <w:pStyle w:val="Code"/>
+        <w:rPr>
+          <w:szCs w:val="18"/>
+        </w:rPr>
+      </w:pPr>
+      <w:r>
+        <w:rPr>
+          <w:rFonts w:eastAsia="Times New Roman" w:cs="Consolas"/>
+          <w:szCs w:val="18"/>
+        </w:rPr>
+        <w:t>        root = root.ReplaceNode(oldImportClause, newImportClause)</w:t>
       </w:r>
     </w:p>
     <w:p>
@@ -2623,46 +2625,7 @@
         </w:numPr>
       </w:pPr>
       <w:r>
-        <w:t>Using the Immediate Window e</w:t>
-      </w:r>
-      <w:r>
-        <w:t xml:space="preserve">valuate the expression </w:t>
-      </w:r>
-      <w:r>
-        <w:rPr>
-          <w:b/>
-        </w:rPr>
-        <w:t xml:space="preserve">? </w:t>
-      </w:r>
-      <w:r>
-        <w:rPr>
-          <w:b/>
-        </w:rPr>
-        <w:t>root.</w:t>
-      </w:r>
-      <w:r>
-        <w:rPr>
-          <w:b/>
-        </w:rPr>
-        <w:t>ToString()</w:t>
-      </w:r>
-      <w:r>
-        <w:t xml:space="preserve"> </w:t>
-      </w:r>
-      <w:r>
-        <w:t>this time observing that the tree</w:t>
-      </w:r>
-      <w:r>
-        <w:t xml:space="preserve"> now correctly imports the </w:t>
-      </w:r>
-      <w:r>
-        <w:rPr>
-          <w:b/>
-        </w:rPr>
-        <w:t>System.Collections.Generic</w:t>
-      </w:r>
-      <w:r>
-        <w:t xml:space="preserve"> namespace.</w:t>
+        <w:t>Execute this statement.</w:t>
       </w:r>
     </w:p>
     <w:p>
@@ -2674,6 +2637,58 @@
         </w:numPr>
       </w:pPr>
       <w:r>
+        <w:lastRenderedPageBreak/>
+        <w:t>Using the Immediate Window e</w:t>
+      </w:r>
+      <w:r>
+        <w:t xml:space="preserve">valuate the expression </w:t>
+      </w:r>
+      <w:r>
+        <w:rPr>
+          <w:b/>
+        </w:rPr>
+        <w:t xml:space="preserve">? </w:t>
+      </w:r>
+      <w:r>
+        <w:rPr>
+          <w:b/>
+        </w:rPr>
+        <w:t>root.</w:t>
+      </w:r>
+      <w:r>
+        <w:rPr>
+          <w:b/>
+        </w:rPr>
+        <w:t>ToString()</w:t>
+      </w:r>
+      <w:r>
+        <w:t xml:space="preserve"> </w:t>
+      </w:r>
+      <w:r>
+        <w:t>this time observing that the tree</w:t>
+      </w:r>
+      <w:r>
+        <w:t xml:space="preserve"> now correctly imports the </w:t>
+      </w:r>
+      <w:r>
+        <w:rPr>
+          <w:b/>
+        </w:rPr>
+        <w:t>System.Collections.Generic</w:t>
+      </w:r>
+      <w:r>
+        <w:t xml:space="preserve"> namespace.</w:t>
+      </w:r>
+    </w:p>
+    <w:p>
+      <w:pPr>
+        <w:pStyle w:val="ListParagraph"/>
+        <w:numPr>
+          <w:ilvl w:val="0"/>
+          <w:numId w:val="23"/>
+        </w:numPr>
+      </w:pPr>
+      <w:r>
         <w:t>Stop the program.</w:t>
       </w:r>
     </w:p>
@@ -2735,7 +2750,6 @@
           <w:color w:val="0000FF"/>
           <w:szCs w:val="18"/>
         </w:rPr>
-        <w:lastRenderedPageBreak/>
         <w:t>Option</w:t>
       </w:r>
       <w:r>
@@ -2788,7 +2802,7 @@
       </w:r>
       <w:r>
         <w:rPr>
-          <w:rFonts w:cs="Consolas"/>
+          <w:rFonts w:eastAsia="Times New Roman" w:cs="Consolas"/>
           <w:color w:val="0000FF"/>
           <w:szCs w:val="18"/>
         </w:rPr>
@@ -2796,6 +2810,119 @@
       </w:r>
       <w:r>
         <w:rPr>
+          <w:rFonts w:eastAsia="Times New Roman" w:cs="Consolas"/>
+          <w:szCs w:val="18"/>
+        </w:rPr>
+        <w:t> </w:t>
+      </w:r>
+      <w:r>
+        <w:rPr>
+          <w:rFonts w:eastAsia="Times New Roman" w:cs="Consolas"/>
+          <w:szCs w:val="18"/>
+        </w:rPr>
+        <w:t>Microsoft.CodeAnalysis</w:t>
+      </w:r>
+      <w:r>
+        <w:rPr>
+          <w:rFonts w:eastAsia="Times New Roman" w:cs="Consolas"/>
+          <w:color w:val="0000FF"/>
+          <w:szCs w:val="18"/>
+        </w:rPr>
+        <w:br/>
+      </w:r>
+      <w:r>
+        <w:rPr>
+          <w:rFonts w:eastAsia="Times New Roman" w:cs="Consolas"/>
+          <w:color w:val="0000FF"/>
+          <w:szCs w:val="18"/>
+        </w:rPr>
+        <w:t>Imports</w:t>
+      </w:r>
+      <w:r>
+        <w:rPr>
+          <w:rFonts w:eastAsia="Times New Roman" w:cs="Consolas"/>
+          <w:szCs w:val="18"/>
+        </w:rPr>
+        <w:t> </w:t>
+      </w:r>
+      <w:r>
+        <w:rPr>
+          <w:rFonts w:eastAsia="Times New Roman" w:cs="Consolas"/>
+          <w:szCs w:val="18"/>
+        </w:rPr>
+        <w:t>Microsoft.CodeAnalysis.VisualBasic</w:t>
+      </w:r>
+      <w:r>
+        <w:rPr>
+          <w:rFonts w:eastAsia="Times New Roman" w:cs="Consolas"/>
+          <w:color w:val="0000FF"/>
+          <w:szCs w:val="18"/>
+        </w:rPr>
+        <w:br/>
+      </w:r>
+      <w:r>
+        <w:rPr>
+          <w:rFonts w:eastAsia="Times New Roman" w:cs="Consolas"/>
+          <w:color w:val="0000FF"/>
+          <w:szCs w:val="18"/>
+        </w:rPr>
+        <w:t>Imports</w:t>
+      </w:r>
+      <w:r>
+        <w:rPr>
+          <w:rFonts w:eastAsia="Times New Roman" w:cs="Consolas"/>
+          <w:szCs w:val="18"/>
+        </w:rPr>
+        <w:t> </w:t>
+      </w:r>
+      <w:r>
+        <w:rPr>
+          <w:rFonts w:eastAsia="Times New Roman" w:cs="Consolas"/>
+          <w:szCs w:val="18"/>
+        </w:rPr>
+        <w:t>Microsoft.CodeAnalysis</w:t>
+      </w:r>
+      <w:r>
+        <w:rPr>
+          <w:rFonts w:eastAsia="Times New Roman" w:cs="Consolas"/>
+          <w:szCs w:val="18"/>
+        </w:rPr>
+        <w:t>.VisualBasic.</w:t>
+      </w:r>
+      <w:r>
+        <w:rPr>
+          <w:rFonts w:eastAsia="Times New Roman" w:cs="Consolas"/>
+          <w:color w:val="2B91AF"/>
+          <w:szCs w:val="18"/>
+        </w:rPr>
+        <w:t>Synta</w:t>
+      </w:r>
+      <w:r>
+        <w:rPr>
+          <w:rFonts w:eastAsia="Times New Roman" w:cs="Consolas"/>
+          <w:color w:val="2B91AF"/>
+          <w:szCs w:val="18"/>
+        </w:rPr>
+        <w:t>x</w:t>
+      </w:r>
+      <w:r>
+        <w:rPr>
+          <w:rFonts w:cs="Consolas"/>
+          <w:color w:val="000000"/>
+          <w:szCs w:val="18"/>
+        </w:rPr>
+        <w:br/>
+      </w:r>
+      <w:r>
+        <w:rPr>
+          <w:rFonts w:cs="Consolas"/>
+          <w:color w:val="0000FF"/>
+          <w:szCs w:val="18"/>
+        </w:rPr>
+        <w:t>Imports</w:t>
+      </w:r>
+      <w:r>
+        <w:rPr>
           <w:rFonts w:cs="Consolas"/>
           <w:color w:val="000000"/>
           <w:szCs w:val="18"/>
@@ -3306,7 +3433,15 @@
           <w:color w:val="2B91AF"/>
           <w:szCs w:val="18"/>
         </w:rPr>
-        <w:t>MembersImportsClauseSyntax</w:t>
+        <w:t>Simple</w:t>
+      </w:r>
+      <w:r>
+        <w:rPr>
+          <w:rFonts w:cs="Consolas"/>
+          <w:color w:val="2B91AF"/>
+          <w:szCs w:val="18"/>
+        </w:rPr>
+        <w:t>ImportsClauseSyntax</w:t>
       </w:r>
       <w:r>
         <w:rPr>
@@ -3494,7 +3629,11 @@
         <w:t>ReplaceNode</w:t>
       </w:r>
       <w:r>
-        <w:t xml:space="preserve"> methods provide convenient means to transform individual branches of a syntax tree. However, often it may be necessary to perform multiple transformations on a syntax tree in concert</w:t>
+        <w:t xml:space="preserve"> methods provide convenient means to transform individual branches of a syntax tree. However, often it may be necessary to perform multiple transformations on a syntax tree in </w:t>
+      </w:r>
+      <w:r>
+        <w:lastRenderedPageBreak/>
+        <w:t>concert</w:t>
       </w:r>
       <w:r>
         <w:t>.</w:t>
@@ -3604,7 +3743,6 @@
         <w:pStyle w:val="Heading3"/>
       </w:pPr>
       <w:r>
-        <w:lastRenderedPageBreak/>
         <w:t>Example – Creating a SyntaxRewriter to transform syntax trees.</w:t>
       </w:r>
     </w:p>
@@ -3617,7 +3755,7 @@
         </w:numPr>
       </w:pPr>
       <w:r>
-        <w:t>Create a new VB Roslyn Console Application project.</w:t>
+        <w:t>Create a new VB Console Application project.</w:t>
       </w:r>
     </w:p>
     <w:p>
@@ -3647,7 +3785,13 @@
         <w:t>Basic</w:t>
       </w:r>
       <w:r>
-        <w:t xml:space="preserve"> -&gt; Roslyn, choose “Console Application”.</w:t>
+        <w:t xml:space="preserve"> -&gt; </w:t>
+      </w:r>
+      <w:r>
+        <w:t>Windows</w:t>
+      </w:r>
+      <w:r>
+        <w:t>, choose “Console Application”.</w:t>
       </w:r>
     </w:p>
     <w:p>
@@ -3680,62 +3824,67 @@
         </w:numPr>
       </w:pPr>
       <w:r>
-        <w:t>Enter the following line</w:t>
-      </w:r>
-      <w:r>
-        <w:t>s</w:t>
-      </w:r>
-      <w:r>
-        <w:t xml:space="preserve"> at the top of your </w:t>
-      </w:r>
-      <w:r>
-        <w:rPr>
-          <w:b/>
-        </w:rPr>
-        <w:t>Module1.vb</w:t>
-      </w:r>
-      <w:r>
-        <w:t xml:space="preserve"> file:</w:t>
+        <w:t>Add references for Microsoft.CodeAnalysis</w:t>
+      </w:r>
+      <w:r>
+        <w:t>,</w:t>
+      </w:r>
+      <w:r>
+        <w:t xml:space="preserve"> Microsoft.CodeAnalysis.VisualBasic</w:t>
+      </w:r>
+      <w:r>
+        <w:t>, and System.Collections.Immutable</w:t>
+      </w:r>
+      <w:r>
+        <w:t xml:space="preserve"> to the project</w:t>
       </w:r>
     </w:p>
     <w:p>
       <w:pPr>
-        <w:pStyle w:val="Code"/>
-        <w:rPr>
-          <w:szCs w:val="18"/>
-        </w:rPr>
-      </w:pPr>
-      <w:r>
-        <w:rPr>
-          <w:rFonts w:eastAsia="Times New Roman" w:cs="Consolas"/>
-          <w:color w:val="0000FF"/>
-          <w:szCs w:val="18"/>
-        </w:rPr>
-        <w:t>Option Strict Off</w:t>
-      </w:r>
-      <w:r>
-        <w:rPr>
-          <w:rFonts w:eastAsia="Times New Roman" w:cs="Consolas"/>
-          <w:color w:val="0000FF"/>
-          <w:szCs w:val="18"/>
-        </w:rPr>
-        <w:br/>
-      </w:r>
-      <w:r>
-        <w:rPr>
-          <w:rFonts w:eastAsia="Times New Roman" w:cs="Consolas"/>
-          <w:color w:val="0000FF"/>
-          <w:szCs w:val="18"/>
-        </w:rPr>
-        <w:br/>
-        <w:t>Imports</w:t>
-      </w:r>
-      <w:r>
-        <w:rPr>
-          <w:rFonts w:eastAsia="Times New Roman" w:cs="Consolas"/>
-          <w:szCs w:val="18"/>
-        </w:rPr>
-        <w:t> System.IO</w:t>
+        <w:pStyle w:val="ListParagraph"/>
+        <w:numPr>
+          <w:ilvl w:val="1"/>
+          <w:numId w:val="10"/>
+        </w:numPr>
+      </w:pPr>
+      <w:r>
+        <w:t>The default locations for these are the following:</w:t>
+      </w:r>
+    </w:p>
+    <w:p>
+      <w:pPr>
+        <w:pStyle w:val="ListParagraph"/>
+        <w:numPr>
+          <w:ilvl w:val="2"/>
+          <w:numId w:val="10"/>
+        </w:numPr>
+      </w:pPr>
+      <w:r>
+        <w:t>“\Program Files (x86)\MSBuild\14.0\Bin\Microsoft.CodeAnalysis.dll</w:t>
+      </w:r>
+    </w:p>
+    <w:p>
+      <w:pPr>
+        <w:pStyle w:val="ListParagraph"/>
+        <w:numPr>
+          <w:ilvl w:val="2"/>
+          <w:numId w:val="10"/>
+        </w:numPr>
+      </w:pPr>
+      <w:r>
+        <w:t>“\Program Files (x86)\Msbuild\14.0\Bin\Microsoft.CodeAnalysis.VisualBasic.dll</w:t>
+      </w:r>
+    </w:p>
+    <w:p>
+      <w:pPr>
+        <w:pStyle w:val="ListParagraph"/>
+        <w:numPr>
+          <w:ilvl w:val="2"/>
+          <w:numId w:val="10"/>
+        </w:numPr>
+      </w:pPr>
+      <w:r>
+        <w:t>“\Program Files (x86)\Msbuild\14.0\Bin\System.Collections.Immutable.dll</w:t>
       </w:r>
     </w:p>
     <w:p>
@@ -3747,6 +3896,124 @@
         </w:numPr>
       </w:pPr>
       <w:r>
+        <w:t>Enter the following line</w:t>
+      </w:r>
+      <w:r>
+        <w:t>s</w:t>
+      </w:r>
+      <w:r>
+        <w:t xml:space="preserve"> at the top of your </w:t>
+      </w:r>
+      <w:r>
+        <w:rPr>
+          <w:b/>
+        </w:rPr>
+        <w:t>Module1.vb</w:t>
+      </w:r>
+      <w:r>
+        <w:t xml:space="preserve"> file:</w:t>
+      </w:r>
+    </w:p>
+    <w:p>
+      <w:pPr>
+        <w:pStyle w:val="Code"/>
+        <w:rPr>
+          <w:szCs w:val="18"/>
+        </w:rPr>
+      </w:pPr>
+      <w:r>
+        <w:rPr>
+          <w:rFonts w:eastAsia="Times New Roman" w:cs="Consolas"/>
+          <w:color w:val="0000FF"/>
+          <w:szCs w:val="18"/>
+        </w:rPr>
+        <w:t>Option Strict Off</w:t>
+      </w:r>
+      <w:r>
+        <w:rPr>
+          <w:rFonts w:eastAsia="Times New Roman" w:cs="Consolas"/>
+          <w:color w:val="0000FF"/>
+          <w:szCs w:val="18"/>
+        </w:rPr>
+        <w:br/>
+      </w:r>
+      <w:r>
+        <w:rPr>
+          <w:rFonts w:eastAsia="Times New Roman" w:cs="Consolas"/>
+          <w:color w:val="0000FF"/>
+          <w:szCs w:val="18"/>
+        </w:rPr>
+        <w:br/>
+        <w:t>Imports</w:t>
+      </w:r>
+      <w:r>
+        <w:rPr>
+          <w:rFonts w:eastAsia="Times New Roman" w:cs="Consolas"/>
+          <w:szCs w:val="18"/>
+        </w:rPr>
+        <w:t> System.IO</w:t>
+      </w:r>
+      <w:r>
+        <w:rPr>
+          <w:rFonts w:eastAsia="Times New Roman" w:cs="Consolas"/>
+          <w:szCs w:val="18"/>
+        </w:rPr>
+        <w:br/>
+      </w:r>
+      <w:r>
+        <w:rPr>
+          <w:rFonts w:eastAsia="Times New Roman" w:cs="Consolas"/>
+          <w:color w:val="0000FF"/>
+          <w:szCs w:val="18"/>
+        </w:rPr>
+        <w:t xml:space="preserve">Imports </w:t>
+      </w:r>
+      <w:r>
+        <w:rPr>
+          <w:rFonts w:eastAsia="Times New Roman" w:cs="Consolas"/>
+          <w:szCs w:val="18"/>
+        </w:rPr>
+        <w:t>Microsoft.CodeAnalysis</w:t>
+      </w:r>
+      <w:r>
+        <w:rPr>
+          <w:rFonts w:eastAsia="Times New Roman" w:cs="Consolas"/>
+          <w:szCs w:val="18"/>
+        </w:rPr>
+        <w:br/>
+      </w:r>
+      <w:r>
+        <w:rPr>
+          <w:rFonts w:eastAsia="Times New Roman" w:cs="Consolas"/>
+          <w:color w:val="0000FF"/>
+          <w:szCs w:val="18"/>
+        </w:rPr>
+        <w:t xml:space="preserve">Imports </w:t>
+      </w:r>
+      <w:r>
+        <w:rPr>
+          <w:rFonts w:eastAsia="Times New Roman" w:cs="Consolas"/>
+          <w:szCs w:val="18"/>
+        </w:rPr>
+        <w:t>Microsoft.CodeAnalysis</w:t>
+      </w:r>
+      <w:r>
+        <w:rPr>
+          <w:rFonts w:eastAsia="Times New Roman" w:cs="Consolas"/>
+          <w:szCs w:val="18"/>
+        </w:rPr>
+        <w:t>.VisualBasic</w:t>
+      </w:r>
+    </w:p>
+    <w:p>
+      <w:pPr>
+        <w:pStyle w:val="ListParagraph"/>
+        <w:numPr>
+          <w:ilvl w:val="0"/>
+          <w:numId w:val="10"/>
+        </w:numPr>
+      </w:pPr>
+      <w:r>
         <w:t>Add a new class file to the project.</w:t>
       </w:r>
     </w:p>
@@ -3804,7 +4071,13 @@
         </w:numPr>
       </w:pPr>
       <w:r>
-        <w:t xml:space="preserve">Enter the following line at the top of your </w:t>
+        <w:t>Enter the following line</w:t>
+      </w:r>
+      <w:r>
+        <w:t>s</w:t>
+      </w:r>
+      <w:r>
+        <w:t xml:space="preserve"> at the top of your </w:t>
       </w:r>
       <w:r>
         <w:rPr>
@@ -3836,6 +4109,88 @@
           <w:szCs w:val="18"/>
         </w:rPr>
         <w:t>Option Strict Off</w:t>
+      </w:r>
+      <w:r>
+        <w:rPr>
+          <w:rFonts w:eastAsia="Times New Roman" w:cs="Consolas"/>
+          <w:color w:val="0000FF"/>
+          <w:szCs w:val="18"/>
+        </w:rPr>
+        <w:br/>
+      </w:r>
+      <w:r>
+        <w:rPr>
+          <w:rFonts w:eastAsia="Times New Roman" w:cs="Consolas"/>
+          <w:color w:val="0000FF"/>
+          <w:szCs w:val="18"/>
+        </w:rPr>
+        <w:br/>
+        <w:t xml:space="preserve">Imports </w:t>
+      </w:r>
+      <w:r>
+        <w:rPr>
+          <w:rFonts w:eastAsia="Times New Roman" w:cs="Consolas"/>
+          <w:szCs w:val="18"/>
+        </w:rPr>
+        <w:t>Microsoft.CodeAnalysis</w:t>
+      </w:r>
+      <w:r>
+        <w:rPr>
+          <w:rFonts w:eastAsia="Times New Roman" w:cs="Consolas"/>
+          <w:szCs w:val="18"/>
+        </w:rPr>
+        <w:br/>
+      </w:r>
+      <w:r>
+        <w:rPr>
+          <w:rFonts w:eastAsia="Times New Roman" w:cs="Consolas"/>
+          <w:color w:val="0000FF"/>
+          <w:szCs w:val="18"/>
+        </w:rPr>
+        <w:t xml:space="preserve">Imports </w:t>
+      </w:r>
+      <w:r>
+        <w:rPr>
+          <w:rFonts w:eastAsia="Times New Roman" w:cs="Consolas"/>
+          <w:szCs w:val="18"/>
+        </w:rPr>
+        <w:t>Microsoft.CodeAnalysis</w:t>
+      </w:r>
+      <w:r>
+        <w:rPr>
+          <w:rFonts w:eastAsia="Times New Roman" w:cs="Consolas"/>
+          <w:szCs w:val="18"/>
+        </w:rPr>
+        <w:t>.VisualBasic</w:t>
+      </w:r>
+      <w:r>
+        <w:rPr>
+          <w:rFonts w:eastAsia="Times New Roman" w:cs="Consolas"/>
+          <w:szCs w:val="18"/>
+        </w:rPr>
+        <w:br/>
+      </w:r>
+      <w:r>
+        <w:rPr>
+          <w:rFonts w:eastAsia="Times New Roman" w:cs="Consolas"/>
+          <w:color w:val="0000FF"/>
+          <w:szCs w:val="18"/>
+        </w:rPr>
+        <w:t xml:space="preserve">Imports </w:t>
+      </w:r>
+      <w:r>
+        <w:rPr>
+          <w:rFonts w:eastAsia="Times New Roman" w:cs="Consolas"/>
+          <w:szCs w:val="18"/>
+        </w:rPr>
+        <w:t>Microsoft.CodeAnalysis.VisualBasic</w:t>
+      </w:r>
+      <w:r>
+        <w:rPr>
+          <w:rFonts w:eastAsia="Times New Roman" w:cs="Consolas"/>
+          <w:szCs w:val="18"/>
+        </w:rPr>
+        <w:t>.Syntax</w:t>
       </w:r>
     </w:p>
     <w:p>
@@ -4004,6 +4359,7 @@
           <w:rFonts w:eastAsia="Times New Roman" w:cs="Consolas"/>
           <w:szCs w:val="18"/>
         </w:rPr>
+        <w:lastRenderedPageBreak/>
         <w:t>    </w:t>
       </w:r>
       <w:r>
@@ -4567,7 +4923,6 @@
         </w:numPr>
       </w:pPr>
       <w:r>
-        <w:lastRenderedPageBreak/>
         <w:t xml:space="preserve">For the purpose of this example you’ll only handle local variable declarations, though type inference may be used in </w:t>
       </w:r>
       <w:r>
@@ -5275,21 +5630,7 @@
           <w:rFonts w:eastAsia="Times New Roman" w:cs="Consolas"/>
           <w:szCs w:val="18"/>
         </w:rPr>
-        <w:t> node.Declarators(0).AsClause.</w:t>
-      </w:r>
-      <w:r>
-        <w:rPr>
-          <w:rFonts w:eastAsia="Times New Roman" w:cs="Consolas"/>
-          <w:szCs w:val="18"/>
-        </w:rPr>
-        <w:t>VisualBasic</w:t>
-      </w:r>
-      <w:r>
-        <w:rPr>
-          <w:rFonts w:eastAsia="Times New Roman" w:cs="Consolas"/>
-          <w:szCs w:val="18"/>
-        </w:rPr>
-        <w:t>Kind = </w:t>
+        <w:t> node.Declarators(0).AsClause.Kind = </w:t>
       </w:r>
       <w:r>
         <w:rPr>
@@ -5444,6 +5785,7 @@
         </w:numPr>
       </w:pPr>
       <w:r>
+        <w:lastRenderedPageBreak/>
         <w:t xml:space="preserve">Note that returning the </w:t>
       </w:r>
       <w:r>
@@ -5888,7 +6230,6 @@
           <w:rFonts w:eastAsia="Times New Roman" w:cs="Consolas"/>
           <w:szCs w:val="18"/>
         </w:rPr>
-        <w:lastRenderedPageBreak/>
         <w:t>        </w:t>
       </w:r>
       <w:r>
@@ -5904,7 +6245,30 @@
           <w:rFonts w:eastAsia="Times New Roman" w:cs="Consolas"/>
           <w:szCs w:val="18"/>
         </w:rPr>
-        <w:t> variableType = initializerInfo.Type </w:t>
+        <w:t> variableType </w:t>
+      </w:r>
+      <w:r>
+        <w:rPr>
+          <w:rFonts w:eastAsia="Times New Roman" w:cs="Consolas"/>
+          <w:color w:val="0000FF"/>
+          <w:szCs w:val="18"/>
+        </w:rPr>
+        <w:t>I</w:t>
+      </w:r>
+      <w:r>
+        <w:rPr>
+          <w:rFonts w:eastAsia="Times New Roman" w:cs="Consolas"/>
+          <w:color w:val="0000FF"/>
+          <w:szCs w:val="18"/>
+        </w:rPr>
+        <w:t>s</w:t>
+      </w:r>
+      <w:r>
+        <w:rPr>
+          <w:rFonts w:eastAsia="Times New Roman" w:cs="Consolas"/>
+          <w:szCs w:val="18"/>
+        </w:rPr>
+        <w:t> initializerInfo.Type </w:t>
       </w:r>
       <w:r>
         <w:rPr>
@@ -6337,6 +6701,81 @@
       <w:r>
         <w:rPr>
           <w:rFonts w:eastAsia="Times New Roman" w:cs="Consolas"/>
+          <w:color w:val="0000FF"/>
+          <w:szCs w:val="18"/>
+        </w:rPr>
+        <w:br/>
+      </w:r>
+      <w:r>
+        <w:rPr>
+          <w:rFonts w:eastAsia="Times New Roman" w:cs="Consolas"/>
+          <w:color w:val="0000FF"/>
+          <w:szCs w:val="18"/>
+        </w:rPr>
+        <w:br/>
+      </w:r>
+      <w:r>
+        <w:rPr>
+          <w:rFonts w:eastAsia="Times New Roman" w:cs="Consolas"/>
+          <w:color w:val="0000FF"/>
+          <w:szCs w:val="18"/>
+        </w:rPr>
+        <w:t xml:space="preserve">Imports </w:t>
+      </w:r>
+      <w:r>
+        <w:rPr>
+          <w:rFonts w:eastAsia="Times New Roman" w:cs="Consolas"/>
+          <w:szCs w:val="18"/>
+        </w:rPr>
+        <w:t>Microsoft.CodeAnalysis</w:t>
+      </w:r>
+      <w:r>
+        <w:rPr>
+          <w:rFonts w:eastAsia="Times New Roman" w:cs="Consolas"/>
+          <w:szCs w:val="18"/>
+        </w:rPr>
+        <w:br/>
+      </w:r>
+      <w:r>
+        <w:rPr>
+          <w:rFonts w:eastAsia="Times New Roman" w:cs="Consolas"/>
+          <w:color w:val="0000FF"/>
+          <w:szCs w:val="18"/>
+        </w:rPr>
+        <w:t xml:space="preserve">Imports </w:t>
+      </w:r>
+      <w:r>
+        <w:rPr>
+          <w:rFonts w:eastAsia="Times New Roman" w:cs="Consolas"/>
+          <w:szCs w:val="18"/>
+        </w:rPr>
+        <w:t>Microsoft.CodeAnalysis.VisualBasic</w:t>
+      </w:r>
+      <w:r>
+        <w:rPr>
+          <w:rFonts w:eastAsia="Times New Roman" w:cs="Consolas"/>
+          <w:szCs w:val="18"/>
+        </w:rPr>
+        <w:br/>
+      </w:r>
+      <w:r>
+        <w:rPr>
+          <w:rFonts w:eastAsia="Times New Roman" w:cs="Consolas"/>
+          <w:color w:val="0000FF"/>
+          <w:szCs w:val="18"/>
+        </w:rPr>
+        <w:t xml:space="preserve">Imports </w:t>
+      </w:r>
+      <w:r>
+        <w:rPr>
+          <w:rFonts w:eastAsia="Times New Roman" w:cs="Consolas"/>
+          <w:szCs w:val="18"/>
+        </w:rPr>
+        <w:t>Microsoft.CodeAnalysis.VisualBasic.Syntax</w:t>
+      </w:r>
+      <w:r>
+        <w:rPr>
+          <w:rFonts w:eastAsia="Times New Roman" w:cs="Consolas"/>
           <w:szCs w:val="18"/>
         </w:rPr>
         <w:br/>
@@ -7015,7 +7454,7 @@
           <w:color w:val="000000"/>
           <w:szCs w:val="18"/>
         </w:rPr>
-        <w:t xml:space="preserve"> node.Declarators(0).AsClause.VisualBasicKind = </w:t>
+        <w:t xml:space="preserve"> node.Declarators(0).AsClause.Kind = </w:t>
       </w:r>
       <w:r>
         <w:rPr>
@@ -7521,7 +7960,39 @@
           <w:color w:val="000000"/>
           <w:szCs w:val="18"/>
         </w:rPr>
-        <w:t xml:space="preserve"> variableType.Equals(initializerInfo.Type) </w:t>
+        <w:t xml:space="preserve"> variableType </w:t>
+      </w:r>
+      <w:r>
+        <w:rPr>
+          <w:rFonts w:cs="Consolas"/>
+          <w:color w:val="0000FF"/>
+          <w:szCs w:val="18"/>
+        </w:rPr>
+        <w:t>Is</w:t>
+      </w:r>
+      <w:r>
+        <w:rPr>
+          <w:rFonts w:cs="Consolas"/>
+          <w:color w:val="000000"/>
+          <w:szCs w:val="18"/>
+        </w:rPr>
+        <w:t xml:space="preserve"> </w:t>
+      </w:r>
+      <w:r>
+        <w:rPr>
+          <w:rFonts w:cs="Consolas"/>
+          <w:color w:val="000000"/>
+          <w:szCs w:val="18"/>
+        </w:rPr>
+        <w:t>initializerInfo.Type</w:t>
+      </w:r>
+      <w:r>
+        <w:rPr>
+          <w:rFonts w:cs="Consolas"/>
+          <w:color w:val="000000"/>
+          <w:szCs w:val="18"/>
+        </w:rPr>
+        <w:t xml:space="preserve"> </w:t>
       </w:r>
       <w:r>
         <w:rPr>
@@ -7841,6 +8312,7 @@
         </w:numPr>
       </w:pPr>
       <w:r>
+        <w:lastRenderedPageBreak/>
         <w:t xml:space="preserve">To test your </w:t>
       </w:r>
       <w:r>
@@ -7960,7 +8432,6 @@
         </w:numPr>
       </w:pPr>
       <w:r>
-        <w:lastRenderedPageBreak/>
         <w:t xml:space="preserve">After pressing Enter you should see an error squiggle appear reporting that no </w:t>
       </w:r>
       <w:r>
@@ -7970,16 +8441,22 @@
         <w:t>CreateTestCompilation</w:t>
       </w:r>
       <w:r>
-        <w:t xml:space="preserve"> method exists. Press Ctrl+Period to open the smart tag and then press Enter to invoke the </w:t>
+        <w:t xml:space="preserve"> method exists. Press Ctrl+Period to open the smart tag and then</w:t>
+      </w:r>
+      <w:r>
+        <w:t xml:space="preserve"> select the </w:t>
       </w:r>
       <w:r>
         <w:rPr>
           <w:b/>
         </w:rPr>
-        <w:t>Generate Method Stub</w:t>
-      </w:r>
-      <w:r>
-        <w:t xml:space="preserve"> command. This will generate a method stub for the </w:t>
+        <w:t>Generate method ‘Module1.CreateTestCompilation’</w:t>
+      </w:r>
+      <w:r>
+        <w:t xml:space="preserve"> option</w:t>
+      </w:r>
+      <w:r>
+        <w:t xml:space="preserve">. This will generate a method stub for the </w:t>
       </w:r>
       <w:r>
         <w:rPr>
@@ -8006,10 +8483,10 @@
           <w:noProof/>
         </w:rPr>
         <w:drawing>
-          <wp:inline distT="0" distB="0" distL="0" distR="0" wp14:anchorId="2667A908" wp14:editId="6EFD84CE">
-            <wp:extent cx="5943600" cy="1885315"/>
-            <wp:effectExtent l="0" t="0" r="0" b="635"/>
-            <wp:docPr id="1" name="Picture 1"/>
+          <wp:inline distT="0" distB="0" distL="0" distR="0" wp14:anchorId="40C295C1" wp14:editId="03F7ED2D">
+            <wp:extent cx="5943600" cy="1560195"/>
+            <wp:effectExtent l="0" t="0" r="0" b="1905"/>
+            <wp:docPr id="2" name="Picture 2"/>
             <wp:cNvGraphicFramePr>
               <a:graphicFrameLocks xmlns:a="http://schemas.openxmlformats.org/drawingml/2006/main" noChangeAspect="1"/>
             </wp:cNvGraphicFramePr>
@@ -8017,7 +8494,7 @@
               <a:graphicData uri="http://schemas.openxmlformats.org/drawingml/2006/picture">
                 <pic:pic xmlns:pic="http://schemas.openxmlformats.org/drawingml/2006/picture">
                   <pic:nvPicPr>
-                    <pic:cNvPr id="0" name=""/>
+                    <pic:cNvPr id="1" name=""/>
                     <pic:cNvPicPr/>
                   </pic:nvPicPr>
                   <pic:blipFill>
@@ -8029,7 +8506,7 @@
                   <pic:spPr>
                     <a:xfrm>
                       <a:off x="0" y="0"/>
-                      <a:ext cx="5943600" cy="1885315"/>
+                      <a:ext cx="5943600" cy="1560195"/>
                     </a:xfrm>
                     <a:prstGeom prst="rect">
                       <a:avLst/>
@@ -8041,6 +8518,12 @@
           </wp:inline>
         </w:drawing>
       </w:r>
+      <w:r>
+        <w:rPr>
+          <w:noProof/>
+        </w:rPr>
+        <w:t xml:space="preserve"> </w:t>
+      </w:r>
     </w:p>
     <w:p>
       <w:pPr>
@@ -8670,7 +9153,11 @@
         <w:t>.</w:t>
       </w:r>
       <w:r>
-        <w:t xml:space="preserve"> Since you haven’t been using type inference at all during this walkthrough it would have made a perfect test case. Unfortunately, creating a Compilation from a VB project file is beyond the scope of this walkthrough. But fortunately, if you’ve been following instructions very carefully there’s hope. Replace the contents of the </w:t>
+        <w:t xml:space="preserve"> Since you haven’t been using type inference at all during this walkthrough it would have made a perfect test case. Unfortunately, creating a Compilation from a VB project file is beyond the scope of this walkthrough. But fortunately, if you’ve been following instructions very carefully there’s hope. </w:t>
+      </w:r>
+      <w:r>
+        <w:lastRenderedPageBreak/>
+        <w:t xml:space="preserve">Replace the contents of the </w:t>
       </w:r>
       <w:r>
         <w:rPr>
@@ -8692,16 +9179,16 @@
       <w:pPr>
         <w:pStyle w:val="Code"/>
         <w:rPr>
-          <w:rFonts w:eastAsia="Times New Roman" w:cs="Consolas"/>
-          <w:szCs w:val="18"/>
-        </w:rPr>
-      </w:pPr>
-      <w:r>
-        <w:rPr>
-          <w:rFonts w:eastAsia="Times New Roman" w:cs="Consolas"/>
-          <w:szCs w:val="18"/>
-        </w:rPr>
-        <w:lastRenderedPageBreak/>
+          <w:rFonts w:cs="Consolas"/>
+          <w:color w:val="000000"/>
+          <w:szCs w:val="18"/>
+        </w:rPr>
+      </w:pPr>
+      <w:r>
+        <w:rPr>
+          <w:rFonts w:eastAsia="Times New Roman" w:cs="Consolas"/>
+          <w:szCs w:val="18"/>
+        </w:rPr>
         <w:br/>
       </w:r>
       <w:r>
@@ -9110,7 +9597,23 @@
           <w:color w:val="000000"/>
           <w:szCs w:val="18"/>
         </w:rPr>
-        <w:t>.ParseFile(</w:t>
+        <w:t>.ParseText</w:t>
+      </w:r>
+      <w:r>
+        <w:rPr>
+          <w:rFonts w:cs="Consolas"/>
+          <w:color w:val="000000"/>
+          <w:szCs w:val="18"/>
+        </w:rPr>
+        <w:t>(</w:t>
+      </w:r>
+      <w:r>
+        <w:rPr>
+          <w:rFonts w:cs="Consolas"/>
+          <w:color w:val="000000"/>
+          <w:szCs w:val="18"/>
+        </w:rPr>
+        <w:t>File.ReadAllText(</w:t>
       </w:r>
       <w:r>
         <w:rPr>
@@ -9123,6 +9626,30 @@
       <w:r>
         <w:rPr>
           <w:rFonts w:cs="Consolas"/>
+          <w:color w:val="A31515"/>
+          <w:szCs w:val="18"/>
+        </w:rPr>
+        <w:t>),, “</w:t>
+      </w:r>
+      <w:r>
+        <w:rPr>
+          <w:rFonts w:cs="Consolas"/>
+          <w:color w:val="A31515"/>
+          <w:szCs w:val="18"/>
+        </w:rPr>
+        <w:t>..\..\Module1.vb"</w:t>
+      </w:r>
+      <w:r>
+        <w:rPr>
+          <w:rFonts w:cs="Consolas"/>
+          <w:color w:val="A31515"/>
+          <w:szCs w:val="18"/>
+        </w:rPr>
+        <w:t>,</w:t>
+      </w:r>
+      <w:r>
+        <w:rPr>
+          <w:rFonts w:cs="Consolas"/>
           <w:color w:val="000000"/>
           <w:szCs w:val="18"/>
         </w:rPr>
@@ -9192,7 +9719,7 @@
           <w:szCs w:val="18"/>
         </w:rPr>
         <w:br/>
-        <w:t xml:space="preserve">                </w:t>
+        <w:t xml:space="preserve">               </w:t>
       </w:r>
       <w:r>
         <w:rPr>
@@ -9208,7 +9735,39 @@
           <w:color w:val="000000"/>
           <w:szCs w:val="18"/>
         </w:rPr>
-        <w:t>.ParseFile(</w:t>
+        <w:t>.Parse</w:t>
+      </w:r>
+      <w:r>
+        <w:rPr>
+          <w:rFonts w:cs="Consolas"/>
+          <w:color w:val="000000"/>
+          <w:szCs w:val="18"/>
+        </w:rPr>
+        <w:t>Text</w:t>
+      </w:r>
+      <w:r>
+        <w:rPr>
+          <w:rFonts w:cs="Consolas"/>
+          <w:color w:val="000000"/>
+          <w:szCs w:val="18"/>
+        </w:rPr>
+        <w:t>(</w:t>
+      </w:r>
+      <w:r>
+        <w:rPr>
+          <w:rFonts w:cs="Consolas"/>
+          <w:color w:val="000000"/>
+          <w:szCs w:val="18"/>
+        </w:rPr>
+        <w:t>File.ReadAllText(</w:t>
+      </w:r>
+      <w:r>
+        <w:rPr>
+          <w:rFonts w:cs="Consolas"/>
+          <w:color w:val="000000"/>
+          <w:szCs w:val="18"/>
+        </w:rPr>
+        <w:br/>
       </w:r>
       <w:r>
         <w:rPr>
@@ -9221,7 +9780,7 @@
       <w:r>
         <w:rPr>
           <w:rFonts w:cs="Consolas"/>
-          <w:color w:val="000000"/>
+          <w:color w:val="A31515"/>
           <w:szCs w:val="18"/>
         </w:rPr>
         <w:t>)</w:t>
@@ -9232,6 +9791,38 @@
           <w:color w:val="000000"/>
           <w:szCs w:val="18"/>
         </w:rPr>
+        <w:t xml:space="preserve">,, </w:t>
+      </w:r>
+      <w:r>
+        <w:rPr>
+          <w:rFonts w:cs="Consolas"/>
+          <w:color w:val="A31515"/>
+          <w:szCs w:val="18"/>
+        </w:rPr>
+        <w:t>"..\..\TypeInferenceRewriter.vb"</w:t>
+      </w:r>
+      <w:r>
+        <w:rPr>
+          <w:rFonts w:cs="Consolas"/>
+          <w:color w:val="A31515"/>
+          <w:szCs w:val="18"/>
+        </w:rPr>
+        <w:t>,</w:t>
+      </w:r>
+      <w:r>
+        <w:rPr>
+          <w:rFonts w:cs="Consolas"/>
+          <w:color w:val="000000"/>
+          <w:szCs w:val="18"/>
+        </w:rPr>
+        <w:t>)</w:t>
+      </w:r>
+      <w:r>
+        <w:rPr>
+          <w:rFonts w:cs="Consolas"/>
+          <w:color w:val="000000"/>
+          <w:szCs w:val="18"/>
+        </w:rPr>
         <w:br/>
       </w:r>
       <w:r>
@@ -9368,10 +9959,107 @@
       <w:r>
         <w:rPr>
           <w:rFonts w:cs="Consolas"/>
-          <w:color w:val="0000FF"/>
-          <w:szCs w:val="18"/>
-        </w:rPr>
-        <w:t>New</w:t>
+          <w:color w:val="2B91AF"/>
+          <w:szCs w:val="18"/>
+        </w:rPr>
+        <w:t>Metadata</w:t>
+      </w:r>
+      <w:r>
+        <w:rPr>
+          <w:rFonts w:cs="Consolas"/>
+          <w:color w:val="2B91AF"/>
+          <w:szCs w:val="18"/>
+        </w:rPr>
+        <w:t>Reference</w:t>
+      </w:r>
+      <w:r>
+        <w:rPr>
+          <w:rFonts w:cs="Consolas"/>
+          <w:color w:val="2B91AF"/>
+          <w:szCs w:val="18"/>
+        </w:rPr>
+        <w:t>.</w:t>
+      </w:r>
+      <w:r>
+        <w:rPr>
+          <w:rFonts w:cs="Consolas"/>
+          <w:color w:val="002060"/>
+          <w:szCs w:val="18"/>
+        </w:rPr>
+        <w:t>CreateFromFile</w:t>
+      </w:r>
+      <w:r>
+        <w:rPr>
+          <w:rFonts w:cs="Consolas"/>
+          <w:color w:val="000000"/>
+          <w:szCs w:val="18"/>
+        </w:rPr>
+        <w:t>(</w:t>
+      </w:r>
+      <w:r>
+        <w:rPr>
+          <w:rFonts w:cs="Consolas"/>
+          <w:color w:val="0000FF"/>
+          <w:szCs w:val="18"/>
+        </w:rPr>
+        <w:t>GetType</w:t>
+      </w:r>
+      <w:r>
+        <w:rPr>
+          <w:rFonts w:cs="Consolas"/>
+          <w:color w:val="000000"/>
+          <w:szCs w:val="18"/>
+        </w:rPr>
+        <w:t>(</w:t>
+      </w:r>
+      <w:r>
+        <w:rPr>
+          <w:rFonts w:cs="Consolas"/>
+          <w:color w:val="0000FF"/>
+          <w:szCs w:val="18"/>
+        </w:rPr>
+        <w:t>Object</w:t>
+      </w:r>
+      <w:r>
+        <w:rPr>
+          <w:rFonts w:cs="Consolas"/>
+          <w:color w:val="000000"/>
+          <w:szCs w:val="18"/>
+        </w:rPr>
+        <w:t>).Assembly.Location)</w:t>
+      </w:r>
+      <w:r>
+        <w:rPr>
+          <w:rFonts w:cs="Consolas"/>
+          <w:color w:val="000000"/>
+          <w:szCs w:val="18"/>
+        </w:rPr>
+        <w:br/>
+        <w:t xml:space="preserve">        </w:t>
+      </w:r>
+      <w:r>
+        <w:rPr>
+          <w:rFonts w:cs="Consolas"/>
+          <w:color w:val="0000FF"/>
+          <w:szCs w:val="18"/>
+        </w:rPr>
+        <w:t>Dim</w:t>
+      </w:r>
+      <w:r>
+        <w:rPr>
+          <w:rFonts w:cs="Consolas"/>
+          <w:color w:val="000000"/>
+          <w:szCs w:val="18"/>
+        </w:rPr>
+        <w:t xml:space="preserve"> codeAnalysis </w:t>
+      </w:r>
+      <w:r>
+        <w:rPr>
+          <w:rFonts w:cs="Consolas"/>
+          <w:color w:val="0000FF"/>
+          <w:szCs w:val="18"/>
+        </w:rPr>
+        <w:t>As</w:t>
       </w:r>
       <w:r>
         <w:rPr>
@@ -9387,7 +10075,56 @@
           <w:color w:val="2B91AF"/>
           <w:szCs w:val="18"/>
         </w:rPr>
-        <w:t>MetadataFileReference</w:t>
+        <w:t>MetadataReference</w:t>
+      </w:r>
+      <w:r>
+        <w:rPr>
+          <w:rFonts w:cs="Consolas"/>
+          <w:color w:val="000000"/>
+          <w:szCs w:val="18"/>
+        </w:rPr>
+        <w:t xml:space="preserve"> =</w:t>
+      </w:r>
+      <w:r>
+        <w:rPr>
+          <w:rFonts w:cs="Consolas"/>
+          <w:color w:val="000000"/>
+          <w:szCs w:val="18"/>
+        </w:rPr>
+        <w:br/>
+        <w:t xml:space="preserve">            </w:t>
+      </w:r>
+      <w:r>
+        <w:rPr>
+          <w:rFonts w:cs="Consolas"/>
+          <w:color w:val="2B91AF"/>
+          <w:szCs w:val="18"/>
+        </w:rPr>
+        <w:t>Metadata</w:t>
+      </w:r>
+      <w:r>
+        <w:rPr>
+          <w:rFonts w:cs="Consolas"/>
+          <w:color w:val="2B91AF"/>
+          <w:szCs w:val="18"/>
+        </w:rPr>
+        <w:t>Reference</w:t>
+      </w:r>
+      <w:r>
+        <w:rPr>
+          <w:rFonts w:cs="Consolas"/>
+          <w:color w:val="2B91AF"/>
+          <w:szCs w:val="18"/>
+        </w:rPr>
+        <w:t>.</w:t>
+      </w:r>
+      <w:r>
+        <w:rPr>
+          <w:rFonts w:cs="Consolas"/>
+          <w:color w:val="002060"/>
+          <w:szCs w:val="18"/>
+        </w:rPr>
+        <w:t>CreateFromFile</w:t>
       </w:r>
       <w:r>
         <w:rPr>
@@ -9416,10 +10153,10 @@
       <w:r>
         <w:rPr>
           <w:rFonts w:cs="Consolas"/>
-          <w:color w:val="0000FF"/>
-          <w:szCs w:val="18"/>
-        </w:rPr>
-        <w:t>Object</w:t>
+          <w:color w:val="2B91AF"/>
+          <w:szCs w:val="18"/>
+        </w:rPr>
+        <w:t>SyntaxTree</w:t>
       </w:r>
       <w:r>
         <w:rPr>
@@ -9452,7 +10189,7 @@
           <w:color w:val="000000"/>
           <w:szCs w:val="18"/>
         </w:rPr>
-        <w:t xml:space="preserve"> codeAnalysis </w:t>
+        <w:t xml:space="preserve"> vbCodeAnalysis </w:t>
       </w:r>
       <w:r>
         <w:rPr>
@@ -9498,50 +10235,10 @@
       <w:r>
         <w:rPr>
           <w:rFonts w:cs="Consolas"/>
-          <w:color w:val="0000FF"/>
-          <w:szCs w:val="18"/>
-        </w:rPr>
-        <w:t>New</w:t>
-      </w:r>
-      <w:r>
-        <w:rPr>
-          <w:rFonts w:cs="Consolas"/>
-          <w:color w:val="000000"/>
-          <w:szCs w:val="18"/>
-        </w:rPr>
-        <w:t xml:space="preserve"> </w:t>
-      </w:r>
-      <w:r>
-        <w:rPr>
-          <w:rFonts w:cs="Consolas"/>
           <w:color w:val="2B91AF"/>
           <w:szCs w:val="18"/>
         </w:rPr>
-        <w:t>MetadataFileReference</w:t>
-      </w:r>
-      <w:r>
-        <w:rPr>
-          <w:rFonts w:cs="Consolas"/>
-          <w:color w:val="000000"/>
-          <w:szCs w:val="18"/>
-        </w:rPr>
-        <w:t>(</w:t>
-      </w:r>
-      <w:r>
-        <w:rPr>
-          <w:rFonts w:cs="Consolas"/>
-          <w:color w:val="0000FF"/>
-          <w:szCs w:val="18"/>
-        </w:rPr>
-        <w:t>GetType</w:t>
-      </w:r>
-      <w:r>
-        <w:rPr>
-          <w:rFonts w:cs="Consolas"/>
-          <w:color w:val="000000"/>
-          <w:szCs w:val="18"/>
-        </w:rPr>
-        <w:t>(</w:t>
+        <w:t>Metadata</w:t>
       </w:r>
       <w:r>
         <w:rPr>
@@ -9549,56 +10246,7 @@
           <w:color w:val="2B91AF"/>
           <w:szCs w:val="18"/>
         </w:rPr>
-        <w:t>SyntaxTree</w:t>
-      </w:r>
-      <w:r>
-        <w:rPr>
-          <w:rFonts w:cs="Consolas"/>
-          <w:color w:val="000000"/>
-          <w:szCs w:val="18"/>
-        </w:rPr>
-        <w:t>).Assembly.Location)</w:t>
-      </w:r>
-      <w:r>
-        <w:rPr>
-          <w:rFonts w:cs="Consolas"/>
-          <w:color w:val="000000"/>
-          <w:szCs w:val="18"/>
-        </w:rPr>
-        <w:br/>
-        <w:t xml:space="preserve">        </w:t>
-      </w:r>
-      <w:r>
-        <w:rPr>
-          <w:rFonts w:cs="Consolas"/>
-          <w:color w:val="0000FF"/>
-          <w:szCs w:val="18"/>
-        </w:rPr>
-        <w:t>Dim</w:t>
-      </w:r>
-      <w:r>
-        <w:rPr>
-          <w:rFonts w:cs="Consolas"/>
-          <w:color w:val="000000"/>
-          <w:szCs w:val="18"/>
-        </w:rPr>
-        <w:t xml:space="preserve"> vbCodeAnalysis </w:t>
-      </w:r>
-      <w:r>
-        <w:rPr>
-          <w:rFonts w:cs="Consolas"/>
-          <w:color w:val="0000FF"/>
-          <w:szCs w:val="18"/>
-        </w:rPr>
-        <w:t>As</w:t>
-      </w:r>
-      <w:r>
-        <w:rPr>
-          <w:rFonts w:cs="Consolas"/>
-          <w:color w:val="000000"/>
-          <w:szCs w:val="18"/>
-        </w:rPr>
-        <w:t xml:space="preserve"> </w:t>
+        <w:t>Reference</w:t>
       </w:r>
       <w:r>
         <w:rPr>
@@ -9606,48 +10254,15 @@
           <w:color w:val="2B91AF"/>
           <w:szCs w:val="18"/>
         </w:rPr>
-        <w:t>MetadataReference</w:t>
-      </w:r>
-      <w:r>
-        <w:rPr>
-          <w:rFonts w:cs="Consolas"/>
-          <w:color w:val="000000"/>
-          <w:szCs w:val="18"/>
-        </w:rPr>
-        <w:t xml:space="preserve"> =</w:t>
-      </w:r>
-      <w:r>
-        <w:rPr>
-          <w:rFonts w:cs="Consolas"/>
-          <w:color w:val="000000"/>
-          <w:szCs w:val="18"/>
-        </w:rPr>
-        <w:br/>
-        <w:t xml:space="preserve">            </w:t>
-      </w:r>
-      <w:r>
-        <w:rPr>
-          <w:rFonts w:cs="Consolas"/>
-          <w:color w:val="0000FF"/>
-          <w:szCs w:val="18"/>
-        </w:rPr>
-        <w:t>New</w:t>
-      </w:r>
-      <w:r>
-        <w:rPr>
-          <w:rFonts w:cs="Consolas"/>
-          <w:color w:val="000000"/>
-          <w:szCs w:val="18"/>
-        </w:rPr>
-        <w:t xml:space="preserve"> </w:t>
-      </w:r>
-      <w:r>
-        <w:rPr>
-          <w:rFonts w:cs="Consolas"/>
-          <w:color w:val="2B91AF"/>
-          <w:szCs w:val="18"/>
-        </w:rPr>
-        <w:t>MetadataFileReference</w:t>
+        <w:t>.</w:t>
+      </w:r>
+      <w:r>
+        <w:rPr>
+          <w:rFonts w:cs="Consolas"/>
+          <w:color w:val="002060"/>
+          <w:szCs w:val="18"/>
+        </w:rPr>
+        <w:t>CreateFromFile</w:t>
       </w:r>
       <w:r>
         <w:rPr>
@@ -9958,6 +10573,51 @@
       </w:r>
       <w:r>
         <w:rPr>
+          <w:rFonts w:eastAsia="Times New Roman" w:cs="Consolas"/>
+          <w:color w:val="0000FF"/>
+          <w:szCs w:val="18"/>
+        </w:rPr>
+        <w:t xml:space="preserve">Imports </w:t>
+      </w:r>
+      <w:r>
+        <w:rPr>
+          <w:rFonts w:eastAsia="Times New Roman" w:cs="Consolas"/>
+          <w:szCs w:val="18"/>
+        </w:rPr>
+        <w:t>Microsoft.CodeAnalysis</w:t>
+      </w:r>
+      <w:r>
+        <w:rPr>
+          <w:rFonts w:eastAsia="Times New Roman" w:cs="Consolas"/>
+          <w:szCs w:val="18"/>
+        </w:rPr>
+        <w:br/>
+      </w:r>
+      <w:r>
+        <w:rPr>
+          <w:rFonts w:eastAsia="Times New Roman" w:cs="Consolas"/>
+          <w:color w:val="0000FF"/>
+          <w:szCs w:val="18"/>
+        </w:rPr>
+        <w:t xml:space="preserve">Imports </w:t>
+      </w:r>
+      <w:r>
+        <w:rPr>
+          <w:rFonts w:eastAsia="Times New Roman" w:cs="Consolas"/>
+          <w:szCs w:val="18"/>
+        </w:rPr>
+        <w:t>Microsoft.CodeAnalysis.VisualBasic</w:t>
+      </w:r>
+      <w:r>
+        <w:rPr>
+          <w:rFonts w:cs="Consolas"/>
+          <w:color w:val="000000"/>
+          <w:szCs w:val="18"/>
+        </w:rPr>
+        <w:br/>
+      </w:r>
+      <w:r>
+        <w:rPr>
           <w:rFonts w:cs="Consolas"/>
           <w:color w:val="000000"/>
           <w:szCs w:val="18"/>
@@ -11055,7 +11715,23 @@
           <w:color w:val="000000"/>
           <w:szCs w:val="18"/>
         </w:rPr>
-        <w:t>.ParseFile(</w:t>
+        <w:t>.ParseText</w:t>
+      </w:r>
+      <w:r>
+        <w:rPr>
+          <w:rFonts w:cs="Consolas"/>
+          <w:color w:val="000000"/>
+          <w:szCs w:val="18"/>
+        </w:rPr>
+        <w:t>(</w:t>
+      </w:r>
+      <w:r>
+        <w:rPr>
+          <w:rFonts w:cs="Consolas"/>
+          <w:color w:val="000000"/>
+          <w:szCs w:val="18"/>
+        </w:rPr>
+        <w:t>File.ReadAllText(</w:t>
       </w:r>
       <w:r>
         <w:rPr>
@@ -11068,6 +11744,30 @@
       <w:r>
         <w:rPr>
           <w:rFonts w:cs="Consolas"/>
+          <w:color w:val="A31515"/>
+          <w:szCs w:val="18"/>
+        </w:rPr>
+        <w:t>),, “</w:t>
+      </w:r>
+      <w:r>
+        <w:rPr>
+          <w:rFonts w:cs="Consolas"/>
+          <w:color w:val="A31515"/>
+          <w:szCs w:val="18"/>
+        </w:rPr>
+        <w:t>..\..\Module1.vb"</w:t>
+      </w:r>
+      <w:r>
+        <w:rPr>
+          <w:rFonts w:cs="Consolas"/>
+          <w:color w:val="A31515"/>
+          <w:szCs w:val="18"/>
+        </w:rPr>
+        <w:t>,</w:t>
+      </w:r>
+      <w:r>
+        <w:rPr>
+          <w:rFonts w:cs="Consolas"/>
           <w:color w:val="000000"/>
           <w:szCs w:val="18"/>
         </w:rPr>
@@ -11137,7 +11837,7 @@
           <w:szCs w:val="18"/>
         </w:rPr>
         <w:br/>
-        <w:t xml:space="preserve">                </w:t>
+        <w:t xml:space="preserve">               </w:t>
       </w:r>
       <w:r>
         <w:rPr>
@@ -11153,7 +11853,39 @@
           <w:color w:val="000000"/>
           <w:szCs w:val="18"/>
         </w:rPr>
-        <w:t>.ParseFile(</w:t>
+        <w:t>.Parse</w:t>
+      </w:r>
+      <w:r>
+        <w:rPr>
+          <w:rFonts w:cs="Consolas"/>
+          <w:color w:val="000000"/>
+          <w:szCs w:val="18"/>
+        </w:rPr>
+        <w:t>Text</w:t>
+      </w:r>
+      <w:r>
+        <w:rPr>
+          <w:rFonts w:cs="Consolas"/>
+          <w:color w:val="000000"/>
+          <w:szCs w:val="18"/>
+        </w:rPr>
+        <w:t>(</w:t>
+      </w:r>
+      <w:r>
+        <w:rPr>
+          <w:rFonts w:cs="Consolas"/>
+          <w:color w:val="000000"/>
+          <w:szCs w:val="18"/>
+        </w:rPr>
+        <w:t>File.ReadAllText(</w:t>
+      </w:r>
+      <w:r>
+        <w:rPr>
+          <w:rFonts w:cs="Consolas"/>
+          <w:color w:val="000000"/>
+          <w:szCs w:val="18"/>
+        </w:rPr>
+        <w:br/>
       </w:r>
       <w:r>
         <w:rPr>
@@ -11166,7 +11898,7 @@
       <w:r>
         <w:rPr>
           <w:rFonts w:cs="Consolas"/>
-          <w:color w:val="000000"/>
+          <w:color w:val="A31515"/>
           <w:szCs w:val="18"/>
         </w:rPr>
         <w:t>)</w:t>
@@ -11177,6 +11909,38 @@
           <w:color w:val="000000"/>
           <w:szCs w:val="18"/>
         </w:rPr>
+        <w:t xml:space="preserve">,, </w:t>
+      </w:r>
+      <w:r>
+        <w:rPr>
+          <w:rFonts w:cs="Consolas"/>
+          <w:color w:val="A31515"/>
+          <w:szCs w:val="18"/>
+        </w:rPr>
+        <w:t>"..\..\TypeInferenceRewriter.vb"</w:t>
+      </w:r>
+      <w:r>
+        <w:rPr>
+          <w:rFonts w:cs="Consolas"/>
+          <w:color w:val="A31515"/>
+          <w:szCs w:val="18"/>
+        </w:rPr>
+        <w:t>,</w:t>
+      </w:r>
+      <w:r>
+        <w:rPr>
+          <w:rFonts w:cs="Consolas"/>
+          <w:color w:val="000000"/>
+          <w:szCs w:val="18"/>
+        </w:rPr>
+        <w:t>)</w:t>
+      </w:r>
+      <w:r>
+        <w:rPr>
+          <w:rFonts w:cs="Consolas"/>
+          <w:color w:val="000000"/>
+          <w:szCs w:val="18"/>
+        </w:rPr>
         <w:br/>
       </w:r>
       <w:r>
@@ -11313,10 +12077,107 @@
       <w:r>
         <w:rPr>
           <w:rFonts w:cs="Consolas"/>
-          <w:color w:val="0000FF"/>
-          <w:szCs w:val="18"/>
-        </w:rPr>
-        <w:t>New</w:t>
+          <w:color w:val="2B91AF"/>
+          <w:szCs w:val="18"/>
+        </w:rPr>
+        <w:t>Metadata</w:t>
+      </w:r>
+      <w:r>
+        <w:rPr>
+          <w:rFonts w:cs="Consolas"/>
+          <w:color w:val="2B91AF"/>
+          <w:szCs w:val="18"/>
+        </w:rPr>
+        <w:t>Reference</w:t>
+      </w:r>
+      <w:r>
+        <w:rPr>
+          <w:rFonts w:cs="Consolas"/>
+          <w:color w:val="2B91AF"/>
+          <w:szCs w:val="18"/>
+        </w:rPr>
+        <w:t>.</w:t>
+      </w:r>
+      <w:r>
+        <w:rPr>
+          <w:rFonts w:cs="Consolas"/>
+          <w:color w:val="002060"/>
+          <w:szCs w:val="18"/>
+        </w:rPr>
+        <w:t>CreateFromFile</w:t>
+      </w:r>
+      <w:r>
+        <w:rPr>
+          <w:rFonts w:cs="Consolas"/>
+          <w:color w:val="000000"/>
+          <w:szCs w:val="18"/>
+        </w:rPr>
+        <w:t>(</w:t>
+      </w:r>
+      <w:r>
+        <w:rPr>
+          <w:rFonts w:cs="Consolas"/>
+          <w:color w:val="0000FF"/>
+          <w:szCs w:val="18"/>
+        </w:rPr>
+        <w:t>GetType</w:t>
+      </w:r>
+      <w:r>
+        <w:rPr>
+          <w:rFonts w:cs="Consolas"/>
+          <w:color w:val="000000"/>
+          <w:szCs w:val="18"/>
+        </w:rPr>
+        <w:t>(</w:t>
+      </w:r>
+      <w:r>
+        <w:rPr>
+          <w:rFonts w:cs="Consolas"/>
+          <w:color w:val="0000FF"/>
+          <w:szCs w:val="18"/>
+        </w:rPr>
+        <w:t>Object</w:t>
+      </w:r>
+      <w:r>
+        <w:rPr>
+          <w:rFonts w:cs="Consolas"/>
+          <w:color w:val="000000"/>
+          <w:szCs w:val="18"/>
+        </w:rPr>
+        <w:t>).Assembly.Location)</w:t>
+      </w:r>
+      <w:r>
+        <w:rPr>
+          <w:rFonts w:cs="Consolas"/>
+          <w:color w:val="000000"/>
+          <w:szCs w:val="18"/>
+        </w:rPr>
+        <w:br/>
+        <w:t xml:space="preserve">        </w:t>
+      </w:r>
+      <w:r>
+        <w:rPr>
+          <w:rFonts w:cs="Consolas"/>
+          <w:color w:val="0000FF"/>
+          <w:szCs w:val="18"/>
+        </w:rPr>
+        <w:t>Dim</w:t>
+      </w:r>
+      <w:r>
+        <w:rPr>
+          <w:rFonts w:cs="Consolas"/>
+          <w:color w:val="000000"/>
+          <w:szCs w:val="18"/>
+        </w:rPr>
+        <w:t xml:space="preserve"> codeAnalysis </w:t>
+      </w:r>
+      <w:r>
+        <w:rPr>
+          <w:rFonts w:cs="Consolas"/>
+          <w:color w:val="0000FF"/>
+          <w:szCs w:val="18"/>
+        </w:rPr>
+        <w:t>As</w:t>
       </w:r>
       <w:r>
         <w:rPr>
@@ -11332,7 +12193,56 @@
           <w:color w:val="2B91AF"/>
           <w:szCs w:val="18"/>
         </w:rPr>
-        <w:t>MetadataFileReference</w:t>
+        <w:t>MetadataReference</w:t>
+      </w:r>
+      <w:r>
+        <w:rPr>
+          <w:rFonts w:cs="Consolas"/>
+          <w:color w:val="000000"/>
+          <w:szCs w:val="18"/>
+        </w:rPr>
+        <w:t xml:space="preserve"> =</w:t>
+      </w:r>
+      <w:r>
+        <w:rPr>
+          <w:rFonts w:cs="Consolas"/>
+          <w:color w:val="000000"/>
+          <w:szCs w:val="18"/>
+        </w:rPr>
+        <w:br/>
+        <w:t xml:space="preserve">            </w:t>
+      </w:r>
+      <w:r>
+        <w:rPr>
+          <w:rFonts w:cs="Consolas"/>
+          <w:color w:val="2B91AF"/>
+          <w:szCs w:val="18"/>
+        </w:rPr>
+        <w:t>Metadata</w:t>
+      </w:r>
+      <w:r>
+        <w:rPr>
+          <w:rFonts w:cs="Consolas"/>
+          <w:color w:val="2B91AF"/>
+          <w:szCs w:val="18"/>
+        </w:rPr>
+        <w:t>Reference</w:t>
+      </w:r>
+      <w:r>
+        <w:rPr>
+          <w:rFonts w:cs="Consolas"/>
+          <w:color w:val="2B91AF"/>
+          <w:szCs w:val="18"/>
+        </w:rPr>
+        <w:t>.</w:t>
+      </w:r>
+      <w:r>
+        <w:rPr>
+          <w:rFonts w:cs="Consolas"/>
+          <w:color w:val="002060"/>
+          <w:szCs w:val="18"/>
+        </w:rPr>
+        <w:t>CreateFromFile</w:t>
       </w:r>
       <w:r>
         <w:rPr>
@@ -11361,10 +12271,10 @@
       <w:r>
         <w:rPr>
           <w:rFonts w:cs="Consolas"/>
-          <w:color w:val="0000FF"/>
-          <w:szCs w:val="18"/>
-        </w:rPr>
-        <w:t>Object</w:t>
+          <w:color w:val="2B91AF"/>
+          <w:szCs w:val="18"/>
+        </w:rPr>
+        <w:t>SyntaxTree</w:t>
       </w:r>
       <w:r>
         <w:rPr>
@@ -11397,7 +12307,7 @@
           <w:color w:val="000000"/>
           <w:szCs w:val="18"/>
         </w:rPr>
-        <w:t xml:space="preserve"> codeAnalysis </w:t>
+        <w:t xml:space="preserve"> vbCodeAnalysis </w:t>
       </w:r>
       <w:r>
         <w:rPr>
@@ -11443,10 +12353,116 @@
       <w:r>
         <w:rPr>
           <w:rFonts w:cs="Consolas"/>
-          <w:color w:val="0000FF"/>
-          <w:szCs w:val="18"/>
-        </w:rPr>
-        <w:t>New</w:t>
+          <w:color w:val="2B91AF"/>
+          <w:szCs w:val="18"/>
+        </w:rPr>
+        <w:t>Metadata</w:t>
+      </w:r>
+      <w:r>
+        <w:rPr>
+          <w:rFonts w:cs="Consolas"/>
+          <w:color w:val="2B91AF"/>
+          <w:szCs w:val="18"/>
+        </w:rPr>
+        <w:t>Reference</w:t>
+      </w:r>
+      <w:r>
+        <w:rPr>
+          <w:rFonts w:cs="Consolas"/>
+          <w:color w:val="2B91AF"/>
+          <w:szCs w:val="18"/>
+        </w:rPr>
+        <w:t>.</w:t>
+      </w:r>
+      <w:r>
+        <w:rPr>
+          <w:rFonts w:cs="Consolas"/>
+          <w:color w:val="002060"/>
+          <w:szCs w:val="18"/>
+        </w:rPr>
+        <w:t>CreateFromFile</w:t>
+      </w:r>
+      <w:r>
+        <w:rPr>
+          <w:rFonts w:cs="Consolas"/>
+          <w:color w:val="000000"/>
+          <w:szCs w:val="18"/>
+        </w:rPr>
+        <w:t>(</w:t>
+      </w:r>
+      <w:r>
+        <w:rPr>
+          <w:rFonts w:cs="Consolas"/>
+          <w:color w:val="0000FF"/>
+          <w:szCs w:val="18"/>
+        </w:rPr>
+        <w:t>GetType</w:t>
+      </w:r>
+      <w:r>
+        <w:rPr>
+          <w:rFonts w:cs="Consolas"/>
+          <w:color w:val="000000"/>
+          <w:szCs w:val="18"/>
+        </w:rPr>
+        <w:t>(</w:t>
+      </w:r>
+      <w:r>
+        <w:rPr>
+          <w:rFonts w:cs="Consolas"/>
+          <w:color w:val="2B91AF"/>
+          <w:szCs w:val="18"/>
+        </w:rPr>
+        <w:t>VisualBasicSyntaxTree</w:t>
+      </w:r>
+      <w:r>
+        <w:rPr>
+          <w:rFonts w:cs="Consolas"/>
+          <w:color w:val="000000"/>
+          <w:szCs w:val="18"/>
+        </w:rPr>
+        <w:t>).Assembly.Location)</w:t>
+      </w:r>
+      <w:r>
+        <w:rPr>
+          <w:rFonts w:cs="Consolas"/>
+          <w:color w:val="000000"/>
+          <w:szCs w:val="18"/>
+        </w:rPr>
+        <w:br/>
+      </w:r>
+      <w:r>
+        <w:rPr>
+          <w:rFonts w:cs="Consolas"/>
+          <w:color w:val="000000"/>
+          <w:szCs w:val="18"/>
+        </w:rPr>
+        <w:lastRenderedPageBreak/>
+        <w:br/>
+        <w:t xml:space="preserve">        </w:t>
+      </w:r>
+      <w:r>
+        <w:rPr>
+          <w:rFonts w:cs="Consolas"/>
+          <w:color w:val="0000FF"/>
+          <w:szCs w:val="18"/>
+        </w:rPr>
+        <w:t>Dim</w:t>
+      </w:r>
+      <w:r>
+        <w:rPr>
+          <w:rFonts w:cs="Consolas"/>
+          <w:color w:val="000000"/>
+          <w:szCs w:val="18"/>
+        </w:rPr>
+        <w:t xml:space="preserve"> references </w:t>
+      </w:r>
+      <w:r>
+        <w:rPr>
+          <w:rFonts w:cs="Consolas"/>
+          <w:color w:val="0000FF"/>
+          <w:szCs w:val="18"/>
+        </w:rPr>
+        <w:t>As</w:t>
       </w:r>
       <w:r>
         <w:rPr>
@@ -11462,31 +12478,48 @@
           <w:color w:val="2B91AF"/>
           <w:szCs w:val="18"/>
         </w:rPr>
-        <w:t>MetadataFileReference</w:t>
-      </w:r>
-      <w:r>
-        <w:rPr>
-          <w:rFonts w:cs="Consolas"/>
-          <w:color w:val="000000"/>
-          <w:szCs w:val="18"/>
-        </w:rPr>
-        <w:t>(</w:t>
-      </w:r>
-      <w:r>
-        <w:rPr>
-          <w:rFonts w:cs="Consolas"/>
-          <w:color w:val="0000FF"/>
-          <w:szCs w:val="18"/>
-        </w:rPr>
-        <w:t>GetType</w:t>
-      </w:r>
-      <w:r>
-        <w:rPr>
-          <w:rFonts w:cs="Consolas"/>
-          <w:color w:val="000000"/>
-          <w:szCs w:val="18"/>
-        </w:rPr>
-        <w:t>(</w:t>
+        <w:t>MetadataReference</w:t>
+      </w:r>
+      <w:r>
+        <w:rPr>
+          <w:rFonts w:cs="Consolas"/>
+          <w:color w:val="000000"/>
+          <w:szCs w:val="18"/>
+        </w:rPr>
+        <w:t>() = {mscorlib, codeAnalysis, vbCodeAnalysis}</w:t>
+      </w:r>
+      <w:r>
+        <w:rPr>
+          <w:rFonts w:cs="Consolas"/>
+          <w:color w:val="000000"/>
+          <w:szCs w:val="18"/>
+        </w:rPr>
+        <w:br/>
+      </w:r>
+      <w:r>
+        <w:rPr>
+          <w:rFonts w:cs="Consolas"/>
+          <w:color w:val="000000"/>
+          <w:szCs w:val="18"/>
+        </w:rPr>
+        <w:br/>
+        <w:t xml:space="preserve">        </w:t>
+      </w:r>
+      <w:r>
+        <w:rPr>
+          <w:rFonts w:cs="Consolas"/>
+          <w:color w:val="0000FF"/>
+          <w:szCs w:val="18"/>
+        </w:rPr>
+        <w:t>Return</w:t>
+      </w:r>
+      <w:r>
+        <w:rPr>
+          <w:rFonts w:cs="Consolas"/>
+          <w:color w:val="000000"/>
+          <w:szCs w:val="18"/>
+        </w:rPr>
+        <w:t xml:space="preserve"> </w:t>
       </w:r>
       <w:r>
         <w:rPr>
@@ -11494,250 +12527,6 @@
           <w:color w:val="2B91AF"/>
           <w:szCs w:val="18"/>
         </w:rPr>
-        <w:t>SyntaxTree</w:t>
-      </w:r>
-      <w:r>
-        <w:rPr>
-          <w:rFonts w:cs="Consolas"/>
-          <w:color w:val="000000"/>
-          <w:szCs w:val="18"/>
-        </w:rPr>
-        <w:t>).Assembly.Location)</w:t>
-      </w:r>
-      <w:r>
-        <w:rPr>
-          <w:rFonts w:cs="Consolas"/>
-          <w:color w:val="000000"/>
-          <w:szCs w:val="18"/>
-        </w:rPr>
-        <w:br/>
-        <w:t xml:space="preserve">        </w:t>
-      </w:r>
-      <w:r>
-        <w:rPr>
-          <w:rFonts w:cs="Consolas"/>
-          <w:color w:val="0000FF"/>
-          <w:szCs w:val="18"/>
-        </w:rPr>
-        <w:t>Dim</w:t>
-      </w:r>
-      <w:r>
-        <w:rPr>
-          <w:rFonts w:cs="Consolas"/>
-          <w:color w:val="000000"/>
-          <w:szCs w:val="18"/>
-        </w:rPr>
-        <w:t xml:space="preserve"> vbCodeAnalysis </w:t>
-      </w:r>
-      <w:r>
-        <w:rPr>
-          <w:rFonts w:cs="Consolas"/>
-          <w:color w:val="0000FF"/>
-          <w:szCs w:val="18"/>
-        </w:rPr>
-        <w:t>As</w:t>
-      </w:r>
-      <w:r>
-        <w:rPr>
-          <w:rFonts w:cs="Consolas"/>
-          <w:color w:val="000000"/>
-          <w:szCs w:val="18"/>
-        </w:rPr>
-        <w:t xml:space="preserve"> </w:t>
-      </w:r>
-      <w:r>
-        <w:rPr>
-          <w:rFonts w:cs="Consolas"/>
-          <w:color w:val="2B91AF"/>
-          <w:szCs w:val="18"/>
-        </w:rPr>
-        <w:t>MetadataReference</w:t>
-      </w:r>
-      <w:r>
-        <w:rPr>
-          <w:rFonts w:cs="Consolas"/>
-          <w:color w:val="000000"/>
-          <w:szCs w:val="18"/>
-        </w:rPr>
-        <w:t xml:space="preserve"> =</w:t>
-      </w:r>
-      <w:r>
-        <w:rPr>
-          <w:rFonts w:cs="Consolas"/>
-          <w:color w:val="000000"/>
-          <w:szCs w:val="18"/>
-        </w:rPr>
-        <w:br/>
-        <w:t xml:space="preserve">            </w:t>
-      </w:r>
-      <w:r>
-        <w:rPr>
-          <w:rFonts w:cs="Consolas"/>
-          <w:color w:val="0000FF"/>
-          <w:szCs w:val="18"/>
-        </w:rPr>
-        <w:t>New</w:t>
-      </w:r>
-      <w:r>
-        <w:rPr>
-          <w:rFonts w:cs="Consolas"/>
-          <w:color w:val="000000"/>
-          <w:szCs w:val="18"/>
-        </w:rPr>
-        <w:t xml:space="preserve"> </w:t>
-      </w:r>
-      <w:r>
-        <w:rPr>
-          <w:rFonts w:cs="Consolas"/>
-          <w:color w:val="2B91AF"/>
-          <w:szCs w:val="18"/>
-        </w:rPr>
-        <w:t>MetadataFileReference</w:t>
-      </w:r>
-      <w:r>
-        <w:rPr>
-          <w:rFonts w:cs="Consolas"/>
-          <w:color w:val="000000"/>
-          <w:szCs w:val="18"/>
-        </w:rPr>
-        <w:t>(</w:t>
-      </w:r>
-      <w:r>
-        <w:rPr>
-          <w:rFonts w:cs="Consolas"/>
-          <w:color w:val="0000FF"/>
-          <w:szCs w:val="18"/>
-        </w:rPr>
-        <w:t>GetType</w:t>
-      </w:r>
-      <w:r>
-        <w:rPr>
-          <w:rFonts w:cs="Consolas"/>
-          <w:color w:val="000000"/>
-          <w:szCs w:val="18"/>
-        </w:rPr>
-        <w:t>(</w:t>
-      </w:r>
-      <w:r>
-        <w:rPr>
-          <w:rFonts w:cs="Consolas"/>
-          <w:color w:val="2B91AF"/>
-          <w:szCs w:val="18"/>
-        </w:rPr>
-        <w:t>VisualBasicSyntaxTree</w:t>
-      </w:r>
-      <w:r>
-        <w:rPr>
-          <w:rFonts w:cs="Consolas"/>
-          <w:color w:val="000000"/>
-          <w:szCs w:val="18"/>
-        </w:rPr>
-        <w:t>).Assembly.Location)</w:t>
-      </w:r>
-      <w:r>
-        <w:rPr>
-          <w:rFonts w:cs="Consolas"/>
-          <w:color w:val="000000"/>
-          <w:szCs w:val="18"/>
-        </w:rPr>
-        <w:br/>
-      </w:r>
-      <w:r>
-        <w:rPr>
-          <w:rFonts w:cs="Consolas"/>
-          <w:color w:val="000000"/>
-          <w:szCs w:val="18"/>
-        </w:rPr>
-        <w:br/>
-        <w:t xml:space="preserve">        </w:t>
-      </w:r>
-      <w:r>
-        <w:rPr>
-          <w:rFonts w:cs="Consolas"/>
-          <w:color w:val="0000FF"/>
-          <w:szCs w:val="18"/>
-        </w:rPr>
-        <w:t>Dim</w:t>
-      </w:r>
-      <w:r>
-        <w:rPr>
-          <w:rFonts w:cs="Consolas"/>
-          <w:color w:val="000000"/>
-          <w:szCs w:val="18"/>
-        </w:rPr>
-        <w:t xml:space="preserve"> references </w:t>
-      </w:r>
-      <w:r>
-        <w:rPr>
-          <w:rFonts w:cs="Consolas"/>
-          <w:color w:val="0000FF"/>
-          <w:szCs w:val="18"/>
-        </w:rPr>
-        <w:t>As</w:t>
-      </w:r>
-      <w:r>
-        <w:rPr>
-          <w:rFonts w:cs="Consolas"/>
-          <w:color w:val="000000"/>
-          <w:szCs w:val="18"/>
-        </w:rPr>
-        <w:t xml:space="preserve"> </w:t>
-      </w:r>
-      <w:r>
-        <w:rPr>
-          <w:rFonts w:cs="Consolas"/>
-          <w:color w:val="2B91AF"/>
-          <w:szCs w:val="18"/>
-        </w:rPr>
-        <w:t>MetadataReference</w:t>
-      </w:r>
-      <w:r>
-        <w:rPr>
-          <w:rFonts w:cs="Consolas"/>
-          <w:color w:val="000000"/>
-          <w:szCs w:val="18"/>
-        </w:rPr>
-        <w:t>() = {mscorlib, codeAnalysis, vbCodeAnalysis}</w:t>
-      </w:r>
-      <w:r>
-        <w:rPr>
-          <w:rFonts w:cs="Consolas"/>
-          <w:color w:val="000000"/>
-          <w:szCs w:val="18"/>
-        </w:rPr>
-        <w:br/>
-      </w:r>
-      <w:r>
-        <w:rPr>
-          <w:rFonts w:cs="Consolas"/>
-          <w:color w:val="000000"/>
-          <w:szCs w:val="18"/>
-        </w:rPr>
-        <w:br/>
-        <w:t xml:space="preserve">        </w:t>
-      </w:r>
-      <w:r>
-        <w:rPr>
-          <w:rFonts w:cs="Consolas"/>
-          <w:color w:val="0000FF"/>
-          <w:szCs w:val="18"/>
-        </w:rPr>
-        <w:t>Return</w:t>
-      </w:r>
-      <w:r>
-        <w:rPr>
-          <w:rFonts w:cs="Consolas"/>
-          <w:color w:val="000000"/>
-          <w:szCs w:val="18"/>
-        </w:rPr>
-        <w:t xml:space="preserve"> </w:t>
-      </w:r>
-      <w:r>
-        <w:rPr>
-          <w:rFonts w:cs="Consolas"/>
-          <w:color w:val="2B91AF"/>
-          <w:szCs w:val="18"/>
-        </w:rPr>
         <w:t>VisualBasicCompilation</w:t>
       </w:r>
       <w:r>
@@ -11771,16 +12560,10 @@
           <w:szCs w:val="18"/>
         </w:rPr>
         <w:br/>
-      </w:r>
-      <w:r>
-        <w:rPr>
-          <w:rFonts w:cs="Consolas"/>
-          <w:color w:val="000000"/>
-          <w:szCs w:val="18"/>
-        </w:rPr>
-        <w:lastRenderedPageBreak/>
         <w:t xml:space="preserve">                                             sourceTrees,</w:t>
       </w:r>
+      <w:bookmarkStart w:id="0" w:name="_GoBack"/>
+      <w:bookmarkEnd w:id="0"/>
       <w:r>
         <w:rPr>
           <w:rFonts w:cs="Consolas"/>
@@ -12150,7 +12933,7 @@
 
 <file path=word/numbering.xml><?xml version="1.0" encoding="utf-8"?>
 <w:numbering xmlns:wpc="http://schemas.microsoft.com/office/word/2010/wordprocessingCanvas" xmlns:mc="http://schemas.openxmlformats.org/markup-compatibility/2006" xmlns:o="urn:schemas-microsoft-com:office:office" xmlns:r="http://schemas.openxmlformats.org/officeDocument/2006/relationships" xmlns:m="http://schemas.openxmlformats.org/officeDocument/2006/math" xmlns:v="urn:schemas-microsoft-com:vml" xmlns:wp14="http://schemas.microsoft.com/office/word/2010/wordprocessingDrawing" xmlns:wp="http://schemas.openxmlformats.org/drawingml/2006/wordprocessingDrawing" xmlns:w10="urn:schemas-microsoft-com:office:word" xmlns:w="http://schemas.openxmlformats.org/wordprocessingml/2006/main" xmlns:w14="http://schemas.microsoft.com/office/word/2010/wordml" xmlns:w15="http://schemas.microsoft.com/office/word/2012/wordml" xmlns:wpg="http://schemas.microsoft.com/office/word/2010/wordprocessingGroup" xmlns:wpi="http://schemas.microsoft.com/office/word/2010/wordprocessingInk" xmlns:wne="http://schemas.microsoft.com/office/word/2006/wordml" xmlns:wps="http://schemas.microsoft.com/office/word/2010/wordprocessingShape" mc:Ignorable="w14 w15 wp14">
-  <w:abstractNum w:abstractNumId="0">
+  <w:abstractNum w:abstractNumId="0" w15:restartNumberingAfterBreak="0">
     <w:nsid w:val="01C354A0"/>
     <w:multiLevelType w:val="hybridMultilevel"/>
     <w:tmpl w:val="99864A2A"/>
@@ -12236,7 +13019,7 @@
       </w:pPr>
     </w:lvl>
   </w:abstractNum>
-  <w:abstractNum w:abstractNumId="1">
+  <w:abstractNum w:abstractNumId="1" w15:restartNumberingAfterBreak="0">
     <w:nsid w:val="035761D3"/>
     <w:multiLevelType w:val="hybridMultilevel"/>
     <w:tmpl w:val="734EDF56"/>
@@ -12349,7 +13132,7 @@
       </w:rPr>
     </w:lvl>
   </w:abstractNum>
-  <w:abstractNum w:abstractNumId="2">
+  <w:abstractNum w:abstractNumId="2" w15:restartNumberingAfterBreak="0">
     <w:nsid w:val="072F450D"/>
     <w:multiLevelType w:val="hybridMultilevel"/>
     <w:tmpl w:val="CE50795A"/>
@@ -12441,7 +13224,7 @@
       </w:pPr>
     </w:lvl>
   </w:abstractNum>
-  <w:abstractNum w:abstractNumId="3">
+  <w:abstractNum w:abstractNumId="3" w15:restartNumberingAfterBreak="0">
     <w:nsid w:val="0A3F4500"/>
     <w:multiLevelType w:val="hybridMultilevel"/>
     <w:tmpl w:val="E588283E"/>
@@ -12466,7 +13249,7 @@
         <w:rFonts w:ascii="Symbol" w:hAnsi="Symbol" w:hint="default"/>
       </w:rPr>
     </w:lvl>
-    <w:lvl w:ilvl="2" w:tplc="0409001B" w:tentative="1">
+    <w:lvl w:ilvl="2" w:tplc="0409001B">
       <w:start w:val="1"/>
       <w:numFmt w:val="lowerRoman"/>
       <w:lvlText w:val="%3."/>
@@ -12530,7 +13313,7 @@
       </w:pPr>
     </w:lvl>
   </w:abstractNum>
-  <w:abstractNum w:abstractNumId="4">
+  <w:abstractNum w:abstractNumId="4" w15:restartNumberingAfterBreak="0">
     <w:nsid w:val="0BC64DC1"/>
     <w:multiLevelType w:val="hybridMultilevel"/>
     <w:tmpl w:val="67048336"/>
@@ -12643,7 +13426,7 @@
       </w:rPr>
     </w:lvl>
   </w:abstractNum>
-  <w:abstractNum w:abstractNumId="5">
+  <w:abstractNum w:abstractNumId="5" w15:restartNumberingAfterBreak="0">
     <w:nsid w:val="0EEC3231"/>
     <w:multiLevelType w:val="hybridMultilevel"/>
     <w:tmpl w:val="75EE9824"/>
@@ -12729,7 +13512,7 @@
       </w:pPr>
     </w:lvl>
   </w:abstractNum>
-  <w:abstractNum w:abstractNumId="6">
+  <w:abstractNum w:abstractNumId="6" w15:restartNumberingAfterBreak="0">
     <w:nsid w:val="0EF21535"/>
     <w:multiLevelType w:val="hybridMultilevel"/>
     <w:tmpl w:val="AEFA5DA2"/>
@@ -12815,7 +13598,7 @@
       </w:pPr>
     </w:lvl>
   </w:abstractNum>
-  <w:abstractNum w:abstractNumId="7">
+  <w:abstractNum w:abstractNumId="7" w15:restartNumberingAfterBreak="0">
     <w:nsid w:val="11F50B08"/>
     <w:multiLevelType w:val="hybridMultilevel"/>
     <w:tmpl w:val="DC728B18"/>
@@ -12901,7 +13684,7 @@
       </w:pPr>
     </w:lvl>
   </w:abstractNum>
-  <w:abstractNum w:abstractNumId="8">
+  <w:abstractNum w:abstractNumId="8" w15:restartNumberingAfterBreak="0">
     <w:nsid w:val="13C80AA5"/>
     <w:multiLevelType w:val="hybridMultilevel"/>
     <w:tmpl w:val="081A3A5A"/>
@@ -13014,7 +13797,7 @@
       </w:rPr>
     </w:lvl>
   </w:abstractNum>
-  <w:abstractNum w:abstractNumId="9">
+  <w:abstractNum w:abstractNumId="9" w15:restartNumberingAfterBreak="0">
     <w:nsid w:val="24742FCB"/>
     <w:multiLevelType w:val="hybridMultilevel"/>
     <w:tmpl w:val="C04473A6"/>
@@ -13103,7 +13886,7 @@
       </w:pPr>
     </w:lvl>
   </w:abstractNum>
-  <w:abstractNum w:abstractNumId="10">
+  <w:abstractNum w:abstractNumId="10" w15:restartNumberingAfterBreak="0">
     <w:nsid w:val="24FA5236"/>
     <w:multiLevelType w:val="hybridMultilevel"/>
     <w:tmpl w:val="D8002F94"/>
@@ -13189,7 +13972,7 @@
       </w:pPr>
     </w:lvl>
   </w:abstractNum>
-  <w:abstractNum w:abstractNumId="11">
+  <w:abstractNum w:abstractNumId="11" w15:restartNumberingAfterBreak="0">
     <w:nsid w:val="29F43D90"/>
     <w:multiLevelType w:val="hybridMultilevel"/>
     <w:tmpl w:val="118C7518"/>
@@ -13275,7 +14058,7 @@
       </w:pPr>
     </w:lvl>
   </w:abstractNum>
-  <w:abstractNum w:abstractNumId="12">
+  <w:abstractNum w:abstractNumId="12" w15:restartNumberingAfterBreak="0">
     <w:nsid w:val="2BE52EC4"/>
     <w:multiLevelType w:val="hybridMultilevel"/>
     <w:tmpl w:val="D8002F94"/>
@@ -13361,7 +14144,7 @@
       </w:pPr>
     </w:lvl>
   </w:abstractNum>
-  <w:abstractNum w:abstractNumId="13">
+  <w:abstractNum w:abstractNumId="13" w15:restartNumberingAfterBreak="0">
     <w:nsid w:val="2D1A0C01"/>
     <w:multiLevelType w:val="hybridMultilevel"/>
     <w:tmpl w:val="30C8D816"/>
@@ -13450,7 +14233,7 @@
       </w:pPr>
     </w:lvl>
   </w:abstractNum>
-  <w:abstractNum w:abstractNumId="14">
+  <w:abstractNum w:abstractNumId="14" w15:restartNumberingAfterBreak="0">
     <w:nsid w:val="2FCA22BB"/>
     <w:multiLevelType w:val="hybridMultilevel"/>
     <w:tmpl w:val="D7627D2E"/>
@@ -13475,7 +14258,7 @@
         <w:rFonts w:ascii="Symbol" w:hAnsi="Symbol" w:hint="default"/>
       </w:rPr>
     </w:lvl>
-    <w:lvl w:ilvl="2" w:tplc="0409001B" w:tentative="1">
+    <w:lvl w:ilvl="2" w:tplc="0409001B">
       <w:start w:val="1"/>
       <w:numFmt w:val="lowerRoman"/>
       <w:lvlText w:val="%3."/>
@@ -13539,7 +14322,7 @@
       </w:pPr>
     </w:lvl>
   </w:abstractNum>
-  <w:abstractNum w:abstractNumId="15">
+  <w:abstractNum w:abstractNumId="15" w15:restartNumberingAfterBreak="0">
     <w:nsid w:val="34F30E53"/>
     <w:multiLevelType w:val="hybridMultilevel"/>
     <w:tmpl w:val="59C8C894"/>
@@ -13628,7 +14411,7 @@
       </w:pPr>
     </w:lvl>
   </w:abstractNum>
-  <w:abstractNum w:abstractNumId="16">
+  <w:abstractNum w:abstractNumId="16" w15:restartNumberingAfterBreak="0">
     <w:nsid w:val="3B2E14FC"/>
     <w:multiLevelType w:val="hybridMultilevel"/>
     <w:tmpl w:val="75BE9C06"/>
@@ -13714,7 +14497,7 @@
       </w:pPr>
     </w:lvl>
   </w:abstractNum>
-  <w:abstractNum w:abstractNumId="17">
+  <w:abstractNum w:abstractNumId="17" w15:restartNumberingAfterBreak="0">
     <w:nsid w:val="3F4925FA"/>
     <w:multiLevelType w:val="hybridMultilevel"/>
     <w:tmpl w:val="E4566E32"/>
@@ -13800,7 +14583,7 @@
       </w:pPr>
     </w:lvl>
   </w:abstractNum>
-  <w:abstractNum w:abstractNumId="18">
+  <w:abstractNum w:abstractNumId="18" w15:restartNumberingAfterBreak="0">
     <w:nsid w:val="40F236F6"/>
     <w:multiLevelType w:val="hybridMultilevel"/>
     <w:tmpl w:val="4DDC5392"/>
@@ -13913,7 +14696,7 @@
       </w:rPr>
     </w:lvl>
   </w:abstractNum>
-  <w:abstractNum w:abstractNumId="19">
+  <w:abstractNum w:abstractNumId="19" w15:restartNumberingAfterBreak="0">
     <w:nsid w:val="452A2436"/>
     <w:multiLevelType w:val="hybridMultilevel"/>
     <w:tmpl w:val="B79C7F6C"/>
@@ -13999,7 +14782,7 @@
       </w:pPr>
     </w:lvl>
   </w:abstractNum>
-  <w:abstractNum w:abstractNumId="20">
+  <w:abstractNum w:abstractNumId="20" w15:restartNumberingAfterBreak="0">
     <w:nsid w:val="4AB70BB2"/>
     <w:multiLevelType w:val="hybridMultilevel"/>
     <w:tmpl w:val="D5C6C3F0"/>
@@ -14085,7 +14868,7 @@
       </w:pPr>
     </w:lvl>
   </w:abstractNum>
-  <w:abstractNum w:abstractNumId="21">
+  <w:abstractNum w:abstractNumId="21" w15:restartNumberingAfterBreak="0">
     <w:nsid w:val="4B106622"/>
     <w:multiLevelType w:val="hybridMultilevel"/>
     <w:tmpl w:val="044AE740"/>
@@ -14198,7 +14981,7 @@
       </w:rPr>
     </w:lvl>
   </w:abstractNum>
-  <w:abstractNum w:abstractNumId="22">
+  <w:abstractNum w:abstractNumId="22" w15:restartNumberingAfterBreak="0">
     <w:nsid w:val="50E06740"/>
     <w:multiLevelType w:val="hybridMultilevel"/>
     <w:tmpl w:val="8C46EA48"/>
@@ -14287,7 +15070,7 @@
       </w:pPr>
     </w:lvl>
   </w:abstractNum>
-  <w:abstractNum w:abstractNumId="23">
+  <w:abstractNum w:abstractNumId="23" w15:restartNumberingAfterBreak="0">
     <w:nsid w:val="5254198B"/>
     <w:multiLevelType w:val="hybridMultilevel"/>
     <w:tmpl w:val="3558C9EC"/>
@@ -14400,7 +15183,7 @@
       </w:rPr>
     </w:lvl>
   </w:abstractNum>
-  <w:abstractNum w:abstractNumId="24">
+  <w:abstractNum w:abstractNumId="24" w15:restartNumberingAfterBreak="0">
     <w:nsid w:val="554C09DD"/>
     <w:multiLevelType w:val="hybridMultilevel"/>
     <w:tmpl w:val="AA24B1C6"/>
@@ -14486,7 +15269,7 @@
       </w:pPr>
     </w:lvl>
   </w:abstractNum>
-  <w:abstractNum w:abstractNumId="25">
+  <w:abstractNum w:abstractNumId="25" w15:restartNumberingAfterBreak="0">
     <w:nsid w:val="5564377E"/>
     <w:multiLevelType w:val="hybridMultilevel"/>
     <w:tmpl w:val="536CC2A8"/>
@@ -14578,7 +15361,7 @@
       </w:pPr>
     </w:lvl>
   </w:abstractNum>
-  <w:abstractNum w:abstractNumId="26">
+  <w:abstractNum w:abstractNumId="26" w15:restartNumberingAfterBreak="0">
     <w:nsid w:val="55915D6F"/>
     <w:multiLevelType w:val="hybridMultilevel"/>
     <w:tmpl w:val="84646290"/>
@@ -14691,7 +15474,7 @@
       </w:rPr>
     </w:lvl>
   </w:abstractNum>
-  <w:abstractNum w:abstractNumId="27">
+  <w:abstractNum w:abstractNumId="27" w15:restartNumberingAfterBreak="0">
     <w:nsid w:val="61D20361"/>
     <w:multiLevelType w:val="hybridMultilevel"/>
     <w:tmpl w:val="E4566E32"/>
@@ -14777,7 +15560,7 @@
       </w:pPr>
     </w:lvl>
   </w:abstractNum>
-  <w:abstractNum w:abstractNumId="28">
+  <w:abstractNum w:abstractNumId="28" w15:restartNumberingAfterBreak="0">
     <w:nsid w:val="61E55BAA"/>
     <w:multiLevelType w:val="hybridMultilevel"/>
     <w:tmpl w:val="8C3AF6B6"/>
@@ -14890,7 +15673,7 @@
       </w:rPr>
     </w:lvl>
   </w:abstractNum>
-  <w:abstractNum w:abstractNumId="29">
+  <w:abstractNum w:abstractNumId="29" w15:restartNumberingAfterBreak="0">
     <w:nsid w:val="718379F7"/>
     <w:multiLevelType w:val="hybridMultilevel"/>
     <w:tmpl w:val="5CAA7FA6"/>
@@ -14979,7 +15762,7 @@
       </w:pPr>
     </w:lvl>
   </w:abstractNum>
-  <w:abstractNum w:abstractNumId="30">
+  <w:abstractNum w:abstractNumId="30" w15:restartNumberingAfterBreak="0">
     <w:nsid w:val="73FD08FB"/>
     <w:multiLevelType w:val="hybridMultilevel"/>
     <w:tmpl w:val="8AA0BF52"/>
@@ -15068,7 +15851,7 @@
       </w:pPr>
     </w:lvl>
   </w:abstractNum>
-  <w:abstractNum w:abstractNumId="31">
+  <w:abstractNum w:abstractNumId="31" w15:restartNumberingAfterBreak="0">
     <w:nsid w:val="78581436"/>
     <w:multiLevelType w:val="hybridMultilevel"/>
     <w:tmpl w:val="425C58C2"/>
@@ -15154,7 +15937,7 @@
       </w:pPr>
     </w:lvl>
   </w:abstractNum>
-  <w:abstractNum w:abstractNumId="32">
+  <w:abstractNum w:abstractNumId="32" w15:restartNumberingAfterBreak="0">
     <w:nsid w:val="79F34500"/>
     <w:multiLevelType w:val="hybridMultilevel"/>
     <w:tmpl w:val="1340D27E"/>
@@ -15246,7 +16029,7 @@
       </w:pPr>
     </w:lvl>
   </w:abstractNum>
-  <w:abstractNum w:abstractNumId="33">
+  <w:abstractNum w:abstractNumId="33" w15:restartNumberingAfterBreak="0">
     <w:nsid w:val="7A044BD2"/>
     <w:multiLevelType w:val="hybridMultilevel"/>
     <w:tmpl w:val="FBBE6D66"/>
@@ -15359,7 +16142,7 @@
       </w:rPr>
     </w:lvl>
   </w:abstractNum>
-  <w:abstractNum w:abstractNumId="34">
+  <w:abstractNum w:abstractNumId="34" w15:restartNumberingAfterBreak="0">
     <w:nsid w:val="7FF122D8"/>
     <w:multiLevelType w:val="hybridMultilevel"/>
     <w:tmpl w:val="FD6E25AA"/>
@@ -16157,7 +16940,6 @@
   <w:style w:type="character" w:default="1" w:styleId="DefaultParagraphFont">
     <w:name w:val="Default Paragraph Font"/>
     <w:uiPriority w:val="1"/>
-    <w:semiHidden/>
     <w:unhideWhenUsed/>
   </w:style>
   <w:style w:type="table" w:default="1" w:styleId="TableNormal">
@@ -16352,7 +17134,6 @@
       <w:spacing w:after="0" w:line="240" w:lineRule="auto"/>
     </w:pPr>
     <w:tblPr>
-      <w:tblInd w:w="0" w:type="dxa"/>
       <w:tblBorders>
         <w:top w:val="single" w:sz="4" w:space="0" w:color="auto"/>
         <w:left w:val="single" w:sz="4" w:space="0" w:color="auto"/>
@@ -16361,12 +17142,6 @@
         <w:insideH w:val="single" w:sz="4" w:space="0" w:color="auto"/>
         <w:insideV w:val="single" w:sz="4" w:space="0" w:color="auto"/>
       </w:tblBorders>
-      <w:tblCellMar>
-        <w:top w:w="0" w:type="dxa"/>
-        <w:left w:w="108" w:type="dxa"/>
-        <w:bottom w:w="0" w:type="dxa"/>
-        <w:right w:w="108" w:type="dxa"/>
-      </w:tblCellMar>
     </w:tblPr>
   </w:style>
   <w:style w:type="character" w:styleId="CommentReference">

</xml_diff>